<commit_message>
Updating the Mid term report's Prior work section
Updating the Mid term report's Prior work section
</commit_message>
<xml_diff>
--- a/docs/Midterm project report.docx
+++ b/docs/Midterm project report.docx
@@ -16,7 +16,7 @@
         <mc:AlternateContent>
           <mc:Choice Requires="wps">
             <w:drawing>
-              <wp:anchor distT="0" distB="0" distL="114935" distR="114935" simplePos="0" relativeHeight="251657728" behindDoc="0" locked="0" layoutInCell="1" allowOverlap="1">
+              <wp:anchor distT="0" distB="0" distL="114935" distR="114935" simplePos="0" relativeHeight="251657728" behindDoc="0" locked="0" layoutInCell="1" allowOverlap="1" wp14:anchorId="6F529032" wp14:editId="4D72C8D2">
                 <wp:simplePos x="0" y="0"/>
                 <wp:positionH relativeFrom="margin">
                   <wp:align>left</wp:align>
@@ -259,21 +259,7 @@
                                     <w:rPr>
                                       <w:b/>
                                     </w:rPr>
-                                    <w:t xml:space="preserve">Ashwin </w:t>
-                                  </w:r>
-                                  <w:proofErr w:type="spellStart"/>
-                                  <w:r>
-                                    <w:rPr>
-                                      <w:b/>
-                                    </w:rPr>
-                                    <w:t>Selka</w:t>
-                                  </w:r>
-                                  <w:proofErr w:type="spellEnd"/>
-                                  <w:r>
-                                    <w:rPr>
-                                      <w:b/>
-                                    </w:rPr>
-                                    <w:t xml:space="preserve"> Padmanabhan (SUID# — 06246676)</w:t>
+                                    <w:t>Ashwin Selka Padmanabhan (SUID# — 06246676)</w:t>
                                   </w:r>
                                 </w:p>
                               </w:tc>
@@ -348,7 +334,7 @@
           </mc:Choice>
           <mc:Fallback>
             <w:pict>
-              <v:shapetype id="_x0000_t202" coordsize="21600,21600" o:spt="202" path="m,l,21600r21600,l21600,xe">
+              <v:shapetype w14:anchorId="6F529032" id="_x0000_t202" coordsize="21600,21600" o:spt="202" path="m,l,21600r21600,l21600,xe">
                 <v:stroke joinstyle="miter"/>
                 <v:path gradientshapeok="t" o:connecttype="rect"/>
               </v:shapetype>
@@ -547,21 +533,7 @@
                               <w:rPr>
                                 <w:b/>
                               </w:rPr>
-                              <w:t xml:space="preserve">Ashwin </w:t>
-                            </w:r>
-                            <w:proofErr w:type="spellStart"/>
-                            <w:r>
-                              <w:rPr>
-                                <w:b/>
-                              </w:rPr>
-                              <w:t>Selka</w:t>
-                            </w:r>
-                            <w:proofErr w:type="spellEnd"/>
-                            <w:r>
-                              <w:rPr>
-                                <w:b/>
-                              </w:rPr>
-                              <w:t xml:space="preserve"> Padmanabhan (SUID# — 06246676)</w:t>
+                              <w:t>Ashwin Selka Padmanabhan (SUID# — 06246676)</w:t>
                             </w:r>
                           </w:p>
                         </w:tc>
@@ -688,13 +660,7 @@
       </w:r>
       <w:proofErr w:type="spellEnd"/>
       <w:r>
-        <w:t xml:space="preserve"> trading is gaining significant momentum in stock exchanges. In today’s market </w:t>
-      </w:r>
-      <w:r>
-        <w:t>sizable portion</w:t>
-      </w:r>
-      <w:r>
-        <w:t xml:space="preserve"> of the daily traded volume is done by specialized companies using those techniques. In the elaborated stock </w:t>
+        <w:t xml:space="preserve"> trading is gaining significant momentum in stock exchanges. In today’s market sizable portion of the daily traded volume is done by specialized companies using those techniques. In the elaborated stock </w:t>
       </w:r>
       <w:proofErr w:type="gramStart"/>
       <w:r>
@@ -711,56 +677,143 @@
         <w:ind w:firstLine="0"/>
       </w:pPr>
       <w:r>
-        <w:t>The rise of the crypto market and exchanges might reveal opportunities that are long gone in the stock market for small scale algorithmic trading</w:t>
-      </w:r>
-      <w:r>
-        <w:t>.</w:t>
+        <w:t>The rise of the crypto market and exchanges might reveal opportunities that are long gone in the stock market for small scale algorithmic trading.</w:t>
       </w:r>
     </w:p>
     <w:p>
       <w:pPr>
         <w:ind w:firstLine="202"/>
-        <w:rPr>
-          <w:lang w:bidi="he-IL"/>
-        </w:rPr>
-      </w:pPr>
-      <w:r>
-        <w:t xml:space="preserve">In this project we explore and develop deep machine learning model that predict the future price of digital asset such as bitcoin. </w:t>
-      </w:r>
-      <w:r>
-        <w:t>We intend to build a machine learning RNN (Recurrent Neural Network) that predict the future price of a tradable and volatile digital asset such as the Bitcoin. As input to the model we will use limit order book data along with other historic indications for demand as supply to develop our predictor.</w:t>
+      </w:pPr>
+      <w:r>
+        <w:t>In this project we explore and develop deep machine learning model that predict</w:t>
+      </w:r>
+      <w:r>
+        <w:t>s</w:t>
+      </w:r>
+      <w:r>
+        <w:t xml:space="preserve"> the future price of digital asset such as bitcoin. We intend to build a machine learning RNN (Recurrent Neural Network) that predict the future price of a tradable and volatile digital asset such as the Bitcoin. As input to the model we will use limit order book data along with other historic indications for demand as supply to develop our predictor. Although we chose a digital asset for this project, the principals and methods we develop are transferable to any asset that is tradable in an exchange.</w:t>
+      </w:r>
+    </w:p>
+    <w:p>
+      <w:pPr>
+        <w:ind w:firstLine="202"/>
+      </w:pPr>
+    </w:p>
+    <w:p>
+      <w:pPr>
+        <w:pStyle w:val="Heading1"/>
+      </w:pPr>
+      <w:r>
+        <w:t>Prior work</w:t>
+      </w:r>
+    </w:p>
+    <w:p>
+      <w:r>
+        <w:t xml:space="preserve">Prior work in this area can be split into two categories namely Mathematical models and the Deep Learning </w:t>
+      </w:r>
+      <w:r>
+        <w:t>m</w:t>
+      </w:r>
+      <w:r>
+        <w:t>odels.</w:t>
       </w:r>
       <w:r>
         <w:t xml:space="preserve"> </w:t>
       </w:r>
       <w:r>
-        <w:t>Although we chose a digital asset for this project, the principals and methods we develop are transferable to any asset that is tradable in an exchange.</w:t>
-      </w:r>
-    </w:p>
-    <w:p>
-      <w:pPr>
-        <w:pStyle w:val="Text"/>
-        <w:ind w:firstLine="0"/>
-      </w:pPr>
+        <w:t xml:space="preserve">Tian Guo and Nino </w:t>
+      </w:r>
+      <w:proofErr w:type="spellStart"/>
+      <w:r>
+        <w:t>Antulov-Fantulin</w:t>
+      </w:r>
+      <w:proofErr w:type="spellEnd"/>
+      <w:r>
+        <w:t xml:space="preserve"> [1]</w:t>
+      </w:r>
+      <w:r>
+        <w:t xml:space="preserve"> try to predict the </w:t>
+      </w:r>
+      <w:proofErr w:type="gramStart"/>
+      <w:r>
+        <w:t>short term</w:t>
+      </w:r>
+      <w:proofErr w:type="gramEnd"/>
+      <w:r>
+        <w:t xml:space="preserve"> bitcoin price fluctuations</w:t>
+      </w:r>
+      <w:r>
+        <w:t xml:space="preserve"> mathematically using their own custom model derived from the volatility of the order book which is more reliable than the related time series and moving average models like ARIMA, ARIMAX etc. </w:t>
+      </w:r>
+      <w:proofErr w:type="spellStart"/>
+      <w:r>
+        <w:t>Huisu</w:t>
+      </w:r>
+      <w:proofErr w:type="spellEnd"/>
+      <w:r>
+        <w:t xml:space="preserve"> Jang and </w:t>
+      </w:r>
+      <w:proofErr w:type="spellStart"/>
+      <w:r>
+        <w:t>Jaewook</w:t>
+      </w:r>
+      <w:proofErr w:type="spellEnd"/>
+      <w:r>
+        <w:t xml:space="preserve"> </w:t>
+      </w:r>
+      <w:proofErr w:type="gramStart"/>
+      <w:r>
+        <w:t xml:space="preserve">Lee </w:t>
+      </w:r>
+      <w:r>
+        <w:t xml:space="preserve"> [</w:t>
+      </w:r>
+      <w:proofErr w:type="gramEnd"/>
+      <w:r>
+        <w:t xml:space="preserve">2] </w:t>
+      </w:r>
+      <w:r>
+        <w:t>use information from Blockchain transaction data and try proving that a Bayesian neural network performs well in predicting the Bitcoin price time series associated with its high volatility.</w:t>
+      </w:r>
+      <w:r>
+        <w:t xml:space="preserve"> Muhammad J Amjad and </w:t>
+      </w:r>
+      <w:proofErr w:type="spellStart"/>
+      <w:r>
+        <w:t>Devarat</w:t>
+      </w:r>
+      <w:proofErr w:type="spellEnd"/>
+      <w:r>
+        <w:t xml:space="preserve"> Shah [3] improve on the current time series prediction algorithms. More specifically, they develop a framework for time series analysis and then present </w:t>
+      </w:r>
+      <w:r>
+        <w:t xml:space="preserve">a scalable real time algorithm with an intent to predict the next state of Bitcoin with high accuracy. Justin A </w:t>
+      </w:r>
+      <w:proofErr w:type="spellStart"/>
+      <w:r>
+        <w:t>Srignano</w:t>
+      </w:r>
+      <w:proofErr w:type="spellEnd"/>
+      <w:r>
+        <w:t xml:space="preserve"> [5] developed a new Neural Network architecture in 2015 for modeling spatial distributions of the limit order books. While his work was mostly around regular stocks and not the highly volatile crypto </w:t>
+      </w:r>
+      <w:proofErr w:type="gramStart"/>
+      <w:r>
+        <w:t>currencies,  the</w:t>
+      </w:r>
+      <w:proofErr w:type="gramEnd"/>
+      <w:r>
+        <w:t xml:space="preserve"> paper presents </w:t>
+      </w:r>
+      <w:r>
+        <w:t>a good motivational factor for combining Neural Networks and Limit Order books for future price predictions and fluctuations.</w:t>
+      </w:r>
     </w:p>
     <w:p>
       <w:pPr>
         <w:pStyle w:val="Heading1"/>
       </w:pPr>
       <w:r>
-        <w:t>Prior work</w:t>
-      </w:r>
-    </w:p>
-    <w:p>
-      <w:r>
-        <w:t>TBD</w:t>
-      </w:r>
-    </w:p>
-    <w:p>
-      <w:pPr>
-        <w:pStyle w:val="Heading1"/>
-      </w:pPr>
-      <w:r>
         <w:t>Dataset Characteristics and Acquisition</w:t>
       </w:r>
     </w:p>
@@ -779,7 +832,13 @@
     </w:p>
     <w:p>
       <w:r>
-        <w:t>This is a ledger maintained by the exchange of all limit orders that are pending. The order book has a sorted list of all bid and ask orders with the quantity and associated price for each order. It is usually presented graphically as accumulative plot of all bid and ask orders.</w:t>
+        <w:t>Th</w:t>
+      </w:r>
+      <w:r>
+        <w:t>e figure in the next page</w:t>
+      </w:r>
+      <w:r>
+        <w:t xml:space="preserve"> is a ledger maintained by the exchange of all limit orders that are pending. The order book has a sorted list of all bid and ask orders with the quantity and associated price for each order. It is usually presented graphically as accumulative plot of all bid and ask orders.</w:t>
       </w:r>
     </w:p>
     <w:p>
@@ -790,8 +849,9 @@
         <w:rPr>
           <w:noProof/>
         </w:rPr>
+        <w:lastRenderedPageBreak/>
         <w:drawing>
-          <wp:anchor distT="0" distB="0" distL="114300" distR="114300" simplePos="0" relativeHeight="251658752" behindDoc="1" locked="0" layoutInCell="1" allowOverlap="1">
+          <wp:anchor distT="0" distB="0" distL="114300" distR="114300" simplePos="0" relativeHeight="251658752" behindDoc="1" locked="0" layoutInCell="1" allowOverlap="1" wp14:anchorId="478F0777" wp14:editId="551E3EA4">
             <wp:simplePos x="0" y="0"/>
             <wp:positionH relativeFrom="column">
               <wp:posOffset>37465</wp:posOffset>
@@ -864,24 +924,14 @@
       <w:r>
         <w:t xml:space="preserve">Figure </w:t>
       </w:r>
-      <w:r>
-        <w:fldChar w:fldCharType="begin"/>
-      </w:r>
-      <w:r>
-        <w:instrText xml:space="preserve"> SEQ Figure \* ARABIC </w:instrText>
-      </w:r>
-      <w:r>
-        <w:fldChar w:fldCharType="separate"/>
-      </w:r>
-      <w:r>
-        <w:rPr>
-          <w:noProof/>
-        </w:rPr>
-        <w:t>1</w:t>
-      </w:r>
-      <w:r>
-        <w:fldChar w:fldCharType="end"/>
-      </w:r>
+      <w:fldSimple w:instr=" SEQ Figure \* ARABIC ">
+        <w:r>
+          <w:rPr>
+            <w:noProof/>
+          </w:rPr>
+          <w:t>1</w:t>
+        </w:r>
+      </w:fldSimple>
       <w:r>
         <w:t>: Limit Order Book Snapshot</w:t>
       </w:r>
@@ -907,22 +957,7 @@
         <w:t xml:space="preserve"> the demand and supply in the market in a certain point in time. In the above figure, it is clearly seen that the demand is “stronger”. There are much more buyers who are wiling to buy the asset for a price that is lower by 3% from last price than sellers who are willing to sell in a price that is higher by 3% than the last price. This might indicate that the price is about to increase. </w:t>
       </w:r>
       <w:r>
-        <w:t xml:space="preserve">We </w:t>
-      </w:r>
-      <w:r>
-        <w:t>look at the</w:t>
-      </w:r>
-      <w:r>
-        <w:t xml:space="preserve"> 500 highest bid orders and </w:t>
-      </w:r>
-      <w:r>
-        <w:t xml:space="preserve">the </w:t>
-      </w:r>
-      <w:r>
-        <w:t>500 lowest ask orders</w:t>
-      </w:r>
-      <w:r>
-        <w:t xml:space="preserve"> in every snapshot of the order book.</w:t>
+        <w:t>We look at the 500 highest bid orders and the 500 lowest ask orders in every snapshot of the order book.</w:t>
       </w:r>
     </w:p>
     <w:p>
@@ -947,11 +982,7 @@
         <w:t>0</w:t>
       </w:r>
       <w:r>
-        <w:t xml:space="preserve">’ that </w:t>
-      </w:r>
-      <w:r>
-        <w:lastRenderedPageBreak/>
-        <w:t>corresponds to sample in our dataset ‘</w:t>
+        <w:t>’ that corresponds to sample in our dataset ‘</w:t>
       </w:r>
       <w:r>
         <w:t>s</w:t>
@@ -1201,26 +1232,17 @@
         <w:jc w:val="center"/>
       </w:pPr>
       <w:r>
+        <w:lastRenderedPageBreak/>
         <w:t xml:space="preserve">Figure </w:t>
       </w:r>
-      <w:r>
-        <w:fldChar w:fldCharType="begin"/>
-      </w:r>
-      <w:r>
-        <w:instrText xml:space="preserve"> SEQ Figure \* ARABIC </w:instrText>
-      </w:r>
-      <w:r>
-        <w:fldChar w:fldCharType="separate"/>
-      </w:r>
-      <w:r>
-        <w:rPr>
-          <w:noProof/>
-        </w:rPr>
-        <w:t>2</w:t>
-      </w:r>
-      <w:r>
-        <w:fldChar w:fldCharType="end"/>
-      </w:r>
+      <w:fldSimple w:instr=" SEQ Figure \* ARABIC ">
+        <w:r>
+          <w:rPr>
+            <w:noProof/>
+          </w:rPr>
+          <w:t>2</w:t>
+        </w:r>
+      </w:fldSimple>
       <w:r>
         <w:t>: sample of one training example after structured in bins</w:t>
       </w:r>
@@ -1237,7 +1259,7 @@
           <w:noProof/>
         </w:rPr>
         <w:drawing>
-          <wp:anchor distT="0" distB="0" distL="114300" distR="114300" simplePos="0" relativeHeight="251659776" behindDoc="1" locked="0" layoutInCell="1" allowOverlap="1">
+          <wp:anchor distT="0" distB="0" distL="114300" distR="114300" simplePos="0" relativeHeight="251659776" behindDoc="1" locked="0" layoutInCell="1" allowOverlap="1" wp14:anchorId="0455EE53" wp14:editId="6FA4AA56">
             <wp:simplePos x="0" y="0"/>
             <wp:positionH relativeFrom="column">
               <wp:posOffset>-142875</wp:posOffset>
@@ -1324,7 +1346,7 @@
           <w:noProof/>
         </w:rPr>
         <w:drawing>
-          <wp:anchor distT="0" distB="0" distL="114300" distR="114300" simplePos="0" relativeHeight="251660800" behindDoc="1" locked="0" layoutInCell="1" allowOverlap="1">
+          <wp:anchor distT="0" distB="0" distL="114300" distR="114300" simplePos="0" relativeHeight="251660800" behindDoc="1" locked="0" layoutInCell="1" allowOverlap="1" wp14:anchorId="1B278A53" wp14:editId="56F246FA">
             <wp:simplePos x="0" y="0"/>
             <wp:positionH relativeFrom="column">
               <wp:posOffset>46990</wp:posOffset>
@@ -1397,24 +1419,14 @@
       <w:r>
         <w:t xml:space="preserve">Figure </w:t>
       </w:r>
-      <w:r>
-        <w:fldChar w:fldCharType="begin"/>
-      </w:r>
-      <w:r>
-        <w:instrText xml:space="preserve"> SEQ Figure \* ARABIC </w:instrText>
-      </w:r>
-      <w:r>
-        <w:fldChar w:fldCharType="separate"/>
-      </w:r>
-      <w:r>
-        <w:rPr>
-          <w:noProof/>
-        </w:rPr>
-        <w:t>3</w:t>
-      </w:r>
-      <w:r>
-        <w:fldChar w:fldCharType="end"/>
-      </w:r>
+      <w:fldSimple w:instr=" SEQ Figure \* ARABIC ">
+        <w:r>
+          <w:rPr>
+            <w:noProof/>
+          </w:rPr>
+          <w:t>3</w:t>
+        </w:r>
+      </w:fldSimple>
       <w:r>
         <w:t>: First NN Architecture</w:t>
       </w:r>
@@ -1467,13 +1479,157 @@
       </w:r>
       <w:r>
         <w:t>.</w:t>
+      </w:r>
+    </w:p>
+    <w:p/>
+    <w:p/>
+    <w:p>
+      <w:r>
+        <w:t xml:space="preserve">5. </w:t>
       </w:r>
       <w:bookmarkStart w:id="0" w:name="_GoBack"/>
       <w:bookmarkEnd w:id="0"/>
+      <w:r>
+        <w:t>References</w:t>
+      </w:r>
+    </w:p>
+    <w:p>
+      <w:r>
+        <w:t xml:space="preserve">[1] Tian Guo, </w:t>
+      </w:r>
+      <w:proofErr w:type="spellStart"/>
+      <w:r>
+        <w:t>NinoAntulov-Fantulin</w:t>
+      </w:r>
+      <w:proofErr w:type="spellEnd"/>
+      <w:r>
+        <w:t>. Predicting short-term Bitcoin price fluctuations from buy and sell orders</w:t>
+      </w:r>
+    </w:p>
+    <w:p/>
+    <w:p>
+      <w:r>
+        <w:t xml:space="preserve">[2] </w:t>
+      </w:r>
+      <w:proofErr w:type="spellStart"/>
+      <w:r>
+        <w:t>Huisu</w:t>
+      </w:r>
+      <w:proofErr w:type="spellEnd"/>
+      <w:r>
+        <w:t xml:space="preserve"> Jang, </w:t>
+      </w:r>
+      <w:proofErr w:type="spellStart"/>
+      <w:r>
+        <w:t>Jaewook</w:t>
+      </w:r>
+      <w:proofErr w:type="spellEnd"/>
+      <w:r>
+        <w:t xml:space="preserve"> Lee. An Empirical Study on Modeling and Prediction of Bitcoin prices with Bayesian Neural Networks Based on Blockchain information</w:t>
+      </w:r>
+    </w:p>
+    <w:p/>
+    <w:p>
+      <w:r>
+        <w:t xml:space="preserve">[3] Muhammad J Amjad, </w:t>
+      </w:r>
+      <w:proofErr w:type="spellStart"/>
+      <w:r>
+        <w:t>Devarat</w:t>
+      </w:r>
+      <w:proofErr w:type="spellEnd"/>
+      <w:r>
+        <w:t xml:space="preserve"> Shah. Trading </w:t>
+      </w:r>
+      <w:proofErr w:type="spellStart"/>
+      <w:r>
+        <w:t>Bitcoinand</w:t>
+      </w:r>
+      <w:proofErr w:type="spellEnd"/>
+      <w:r>
+        <w:t xml:space="preserve"> Online Time Series Protection</w:t>
+      </w:r>
+    </w:p>
+    <w:p/>
+    <w:p>
+      <w:r>
+        <w:t xml:space="preserve">[4] N.I. </w:t>
+      </w:r>
+      <w:proofErr w:type="spellStart"/>
+      <w:r>
+        <w:t>Indera</w:t>
+      </w:r>
+      <w:proofErr w:type="spellEnd"/>
+      <w:r>
+        <w:t xml:space="preserve">, </w:t>
+      </w:r>
+      <w:proofErr w:type="spellStart"/>
+      <w:r>
+        <w:t>I.</w:t>
+      </w:r>
+      <w:proofErr w:type="gramStart"/>
+      <w:r>
+        <w:t>M.Yassinm</w:t>
+      </w:r>
+      <w:proofErr w:type="spellEnd"/>
+      <w:proofErr w:type="gramEnd"/>
+      <w:r>
+        <w:t xml:space="preserve"> </w:t>
+      </w:r>
+      <w:proofErr w:type="spellStart"/>
+      <w:r>
+        <w:t>A.Zabidi</w:t>
+      </w:r>
+      <w:proofErr w:type="spellEnd"/>
+      <w:r>
+        <w:t xml:space="preserve">, </w:t>
+      </w:r>
+      <w:proofErr w:type="spellStart"/>
+      <w:r>
+        <w:t>Z.I.Rizman</w:t>
+      </w:r>
+      <w:proofErr w:type="spellEnd"/>
+      <w:r>
+        <w:t xml:space="preserve">. Non-Linear </w:t>
+      </w:r>
+      <w:proofErr w:type="spellStart"/>
+      <w:r>
+        <w:t>AutoRegressive</w:t>
+      </w:r>
+      <w:proofErr w:type="spellEnd"/>
+      <w:r>
+        <w:t xml:space="preserve"> with </w:t>
+      </w:r>
+      <w:proofErr w:type="spellStart"/>
+      <w:r>
+        <w:t>Exegeneous</w:t>
+      </w:r>
+      <w:proofErr w:type="spellEnd"/>
+      <w:r>
+        <w:t xml:space="preserve"> Input (NARX) Bitcoin price prediction model using PSO-Optimized parameters and moving average technical indicators</w:t>
+      </w:r>
+    </w:p>
+    <w:p/>
+    <w:p>
+      <w:r>
+        <w:t xml:space="preserve">[5] Justin A </w:t>
+      </w:r>
+      <w:proofErr w:type="spellStart"/>
+      <w:r>
+        <w:t>Sirignano</w:t>
+      </w:r>
+      <w:proofErr w:type="spellEnd"/>
+      <w:r>
+        <w:t>. Deep Learning for Limit Order Books</w:t>
+      </w:r>
     </w:p>
     <w:sectPr>
-      <w:headerReference w:type="default" r:id="rId11"/>
-      <w:footerReference w:type="default" r:id="rId12"/>
+      <w:headerReference w:type="even" r:id="rId11"/>
+      <w:headerReference w:type="default" r:id="rId12"/>
+      <w:footerReference w:type="even" r:id="rId13"/>
+      <w:footerReference w:type="default" r:id="rId14"/>
+      <w:headerReference w:type="first" r:id="rId15"/>
+      <w:footerReference w:type="first" r:id="rId16"/>
       <w:pgSz w:w="12240" w:h="15840"/>
       <w:pgMar w:top="1440" w:right="902" w:bottom="1627" w:left="1440" w:header="432" w:footer="1080" w:gutter="0"/>
       <w:pgNumType w:start="1"/>
@@ -1504,6 +1660,16 @@
 </file>
 
 <file path=word/footer1.xml><?xml version="1.0" encoding="utf-8"?>
+<w:ftr xmlns:wpc="http://schemas.microsoft.com/office/word/2010/wordprocessingCanvas" xmlns:cx="http://schemas.microsoft.com/office/drawing/2014/chartex" xmlns:cx1="http://schemas.microsoft.com/office/drawing/2015/9/8/chartex" xmlns:cx2="http://schemas.microsoft.com/office/drawing/2015/10/21/chartex" xmlns:cx3="http://schemas.microsoft.com/office/drawing/2016/5/9/chartex" xmlns:cx4="http://schemas.microsoft.com/office/drawing/2016/5/10/chartex" xmlns:cx5="http://schemas.microsoft.com/office/drawing/2016/5/11/chartex" xmlns:cx6="http://schemas.microsoft.com/office/drawing/2016/5/12/chartex" xmlns:cx7="http://schemas.microsoft.com/office/drawing/2016/5/13/chartex" xmlns:cx8="http://schemas.microsoft.com/office/drawing/2016/5/14/chartex" xmlns:mc="http://schemas.openxmlformats.org/markup-compatibility/2006" xmlns:aink="http://schemas.microsoft.com/office/drawing/2016/ink" xmlns:am3d="http://schemas.microsoft.com/office/drawing/2017/model3d" xmlns:o="urn:schemas-microsoft-com:office:office" xmlns:r="http://schemas.openxmlformats.org/officeDocument/2006/relationships" xmlns:m="http://schemas.openxmlformats.org/officeDocument/2006/math" xmlns:v="urn:schemas-microsoft-com:vml" xmlns:wp14="http://schemas.microsoft.com/office/word/2010/wordprocessingDrawing" xmlns:wp="http://schemas.openxmlformats.org/drawingml/2006/wordprocessingDrawing" xmlns:w10="urn:schemas-microsoft-com:office:word" xmlns:w="http://schemas.openxmlformats.org/wordprocessingml/2006/main" xmlns:w14="http://schemas.microsoft.com/office/word/2010/wordml" xmlns:w15="http://schemas.microsoft.com/office/word/2012/wordml" xmlns:w16cid="http://schemas.microsoft.com/office/word/2016/wordml/cid" xmlns:w16se="http://schemas.microsoft.com/office/word/2015/wordml/symex" xmlns:wpg="http://schemas.microsoft.com/office/word/2010/wordprocessingGroup" xmlns:wpi="http://schemas.microsoft.com/office/word/2010/wordprocessingInk" xmlns:wne="http://schemas.microsoft.com/office/word/2006/wordml" xmlns:wps="http://schemas.microsoft.com/office/word/2010/wordprocessingShape" mc:Ignorable="w14 w15 w16se w16cid wp14">
+  <w:p>
+    <w:pPr>
+      <w:pStyle w:val="Footer"/>
+    </w:pPr>
+  </w:p>
+</w:ftr>
+</file>
+
+<file path=word/footer2.xml><?xml version="1.0" encoding="utf-8"?>
 <w:ftr xmlns:wpc="http://schemas.microsoft.com/office/word/2010/wordprocessingCanvas" xmlns:cx="http://schemas.microsoft.com/office/drawing/2014/chartex" xmlns:cx1="http://schemas.microsoft.com/office/drawing/2015/9/8/chartex" xmlns:cx2="http://schemas.microsoft.com/office/drawing/2015/10/21/chartex" xmlns:cx3="http://schemas.microsoft.com/office/drawing/2016/5/9/chartex" xmlns:cx4="http://schemas.microsoft.com/office/drawing/2016/5/10/chartex" xmlns:cx5="http://schemas.microsoft.com/office/drawing/2016/5/11/chartex" xmlns:cx6="http://schemas.microsoft.com/office/drawing/2016/5/12/chartex" xmlns:cx7="http://schemas.microsoft.com/office/drawing/2016/5/13/chartex" xmlns:cx8="http://schemas.microsoft.com/office/drawing/2016/5/14/chartex" xmlns:mc="http://schemas.openxmlformats.org/markup-compatibility/2006" xmlns:aink="http://schemas.microsoft.com/office/drawing/2016/ink" xmlns:am3d="http://schemas.microsoft.com/office/drawing/2017/model3d" xmlns:o="urn:schemas-microsoft-com:office:office" xmlns:r="http://schemas.openxmlformats.org/officeDocument/2006/relationships" xmlns:m="http://schemas.openxmlformats.org/officeDocument/2006/math" xmlns:v="urn:schemas-microsoft-com:vml" xmlns:wp14="http://schemas.microsoft.com/office/word/2010/wordprocessingDrawing" xmlns:wp="http://schemas.openxmlformats.org/drawingml/2006/wordprocessingDrawing" xmlns:w10="urn:schemas-microsoft-com:office:word" xmlns:w="http://schemas.openxmlformats.org/wordprocessingml/2006/main" xmlns:w14="http://schemas.microsoft.com/office/word/2010/wordml" xmlns:w15="http://schemas.microsoft.com/office/word/2012/wordml" xmlns:w16cid="http://schemas.microsoft.com/office/word/2016/wordml/cid" xmlns:w16se="http://schemas.microsoft.com/office/word/2015/wordml/symex" xmlns:wpg="http://schemas.microsoft.com/office/word/2010/wordprocessingGroup" xmlns:wpi="http://schemas.microsoft.com/office/word/2010/wordprocessingInk" xmlns:wne="http://schemas.microsoft.com/office/word/2006/wordml" xmlns:wps="http://schemas.microsoft.com/office/word/2010/wordprocessingShape" mc:Ignorable="w14 w15 w16se w16cid wp14">
   <w:sdt>
     <w:sdtPr>
@@ -1556,6 +1722,16 @@
 </w:ftr>
 </file>
 
+<file path=word/footer3.xml><?xml version="1.0" encoding="utf-8"?>
+<w:ftr xmlns:wpc="http://schemas.microsoft.com/office/word/2010/wordprocessingCanvas" xmlns:cx="http://schemas.microsoft.com/office/drawing/2014/chartex" xmlns:cx1="http://schemas.microsoft.com/office/drawing/2015/9/8/chartex" xmlns:cx2="http://schemas.microsoft.com/office/drawing/2015/10/21/chartex" xmlns:cx3="http://schemas.microsoft.com/office/drawing/2016/5/9/chartex" xmlns:cx4="http://schemas.microsoft.com/office/drawing/2016/5/10/chartex" xmlns:cx5="http://schemas.microsoft.com/office/drawing/2016/5/11/chartex" xmlns:cx6="http://schemas.microsoft.com/office/drawing/2016/5/12/chartex" xmlns:cx7="http://schemas.microsoft.com/office/drawing/2016/5/13/chartex" xmlns:cx8="http://schemas.microsoft.com/office/drawing/2016/5/14/chartex" xmlns:mc="http://schemas.openxmlformats.org/markup-compatibility/2006" xmlns:aink="http://schemas.microsoft.com/office/drawing/2016/ink" xmlns:am3d="http://schemas.microsoft.com/office/drawing/2017/model3d" xmlns:o="urn:schemas-microsoft-com:office:office" xmlns:r="http://schemas.openxmlformats.org/officeDocument/2006/relationships" xmlns:m="http://schemas.openxmlformats.org/officeDocument/2006/math" xmlns:v="urn:schemas-microsoft-com:vml" xmlns:wp14="http://schemas.microsoft.com/office/word/2010/wordprocessingDrawing" xmlns:wp="http://schemas.openxmlformats.org/drawingml/2006/wordprocessingDrawing" xmlns:w10="urn:schemas-microsoft-com:office:word" xmlns:w="http://schemas.openxmlformats.org/wordprocessingml/2006/main" xmlns:w14="http://schemas.microsoft.com/office/word/2010/wordml" xmlns:w15="http://schemas.microsoft.com/office/word/2012/wordml" xmlns:w16cid="http://schemas.microsoft.com/office/word/2016/wordml/cid" xmlns:w16se="http://schemas.microsoft.com/office/word/2015/wordml/symex" xmlns:wpg="http://schemas.microsoft.com/office/word/2010/wordprocessingGroup" xmlns:wpi="http://schemas.microsoft.com/office/word/2010/wordprocessingInk" xmlns:wne="http://schemas.microsoft.com/office/word/2006/wordml" xmlns:wps="http://schemas.microsoft.com/office/word/2010/wordprocessingShape" mc:Ignorable="w14 w15 w16se w16cid wp14">
+  <w:p>
+    <w:pPr>
+      <w:pStyle w:val="Footer"/>
+    </w:pPr>
+  </w:p>
+</w:ftr>
+</file>
+
 <file path=word/footnotes.xml><?xml version="1.0" encoding="utf-8"?>
 <w:footnotes xmlns:wpc="http://schemas.microsoft.com/office/word/2010/wordprocessingCanvas" xmlns:cx="http://schemas.microsoft.com/office/drawing/2014/chartex" xmlns:cx1="http://schemas.microsoft.com/office/drawing/2015/9/8/chartex" xmlns:cx2="http://schemas.microsoft.com/office/drawing/2015/10/21/chartex" xmlns:cx3="http://schemas.microsoft.com/office/drawing/2016/5/9/chartex" xmlns:cx4="http://schemas.microsoft.com/office/drawing/2016/5/10/chartex" xmlns:cx5="http://schemas.microsoft.com/office/drawing/2016/5/11/chartex" xmlns:cx6="http://schemas.microsoft.com/office/drawing/2016/5/12/chartex" xmlns:cx7="http://schemas.microsoft.com/office/drawing/2016/5/13/chartex" xmlns:cx8="http://schemas.microsoft.com/office/drawing/2016/5/14/chartex" xmlns:mc="http://schemas.openxmlformats.org/markup-compatibility/2006" xmlns:aink="http://schemas.microsoft.com/office/drawing/2016/ink" xmlns:am3d="http://schemas.microsoft.com/office/drawing/2017/model3d" xmlns:o="urn:schemas-microsoft-com:office:office" xmlns:r="http://schemas.openxmlformats.org/officeDocument/2006/relationships" xmlns:m="http://schemas.openxmlformats.org/officeDocument/2006/math" xmlns:v="urn:schemas-microsoft-com:vml" xmlns:wp14="http://schemas.microsoft.com/office/word/2010/wordprocessingDrawing" xmlns:wp="http://schemas.openxmlformats.org/drawingml/2006/wordprocessingDrawing" xmlns:w10="urn:schemas-microsoft-com:office:word" xmlns:w="http://schemas.openxmlformats.org/wordprocessingml/2006/main" xmlns:w14="http://schemas.microsoft.com/office/word/2010/wordml" xmlns:w15="http://schemas.microsoft.com/office/word/2012/wordml" xmlns:w16cid="http://schemas.microsoft.com/office/word/2016/wordml/cid" xmlns:w16se="http://schemas.microsoft.com/office/word/2015/wordml/symex" xmlns:wpg="http://schemas.microsoft.com/office/word/2010/wordprocessingGroup" xmlns:wpi="http://schemas.microsoft.com/office/word/2010/wordprocessingInk" xmlns:wne="http://schemas.microsoft.com/office/word/2006/wordml" xmlns:wps="http://schemas.microsoft.com/office/word/2010/wordprocessingShape" mc:Ignorable="w14 w15 w16se w16cid wp14">
   <w:footnote w:type="separator" w:id="-1">
@@ -1579,8 +1755,28 @@
 <w:hdr xmlns:wpc="http://schemas.microsoft.com/office/word/2010/wordprocessingCanvas" xmlns:cx="http://schemas.microsoft.com/office/drawing/2014/chartex" xmlns:cx1="http://schemas.microsoft.com/office/drawing/2015/9/8/chartex" xmlns:cx2="http://schemas.microsoft.com/office/drawing/2015/10/21/chartex" xmlns:cx3="http://schemas.microsoft.com/office/drawing/2016/5/9/chartex" xmlns:cx4="http://schemas.microsoft.com/office/drawing/2016/5/10/chartex" xmlns:cx5="http://schemas.microsoft.com/office/drawing/2016/5/11/chartex" xmlns:cx6="http://schemas.microsoft.com/office/drawing/2016/5/12/chartex" xmlns:cx7="http://schemas.microsoft.com/office/drawing/2016/5/13/chartex" xmlns:cx8="http://schemas.microsoft.com/office/drawing/2016/5/14/chartex" xmlns:mc="http://schemas.openxmlformats.org/markup-compatibility/2006" xmlns:aink="http://schemas.microsoft.com/office/drawing/2016/ink" xmlns:am3d="http://schemas.microsoft.com/office/drawing/2017/model3d" xmlns:o="urn:schemas-microsoft-com:office:office" xmlns:r="http://schemas.openxmlformats.org/officeDocument/2006/relationships" xmlns:m="http://schemas.openxmlformats.org/officeDocument/2006/math" xmlns:v="urn:schemas-microsoft-com:vml" xmlns:wp14="http://schemas.microsoft.com/office/word/2010/wordprocessingDrawing" xmlns:wp="http://schemas.openxmlformats.org/drawingml/2006/wordprocessingDrawing" xmlns:w10="urn:schemas-microsoft-com:office:word" xmlns:w="http://schemas.openxmlformats.org/wordprocessingml/2006/main" xmlns:w14="http://schemas.microsoft.com/office/word/2010/wordml" xmlns:w15="http://schemas.microsoft.com/office/word/2012/wordml" xmlns:w16cid="http://schemas.microsoft.com/office/word/2016/wordml/cid" xmlns:w16se="http://schemas.microsoft.com/office/word/2015/wordml/symex" xmlns:wpg="http://schemas.microsoft.com/office/word/2010/wordprocessingGroup" xmlns:wpi="http://schemas.microsoft.com/office/word/2010/wordprocessingInk" xmlns:wne="http://schemas.microsoft.com/office/word/2006/wordml" xmlns:wps="http://schemas.microsoft.com/office/word/2010/wordprocessingShape" mc:Ignorable="w14 w15 w16se w16cid wp14">
   <w:p>
     <w:pPr>
+      <w:pStyle w:val="Header"/>
+    </w:pPr>
+  </w:p>
+</w:hdr>
+</file>
+
+<file path=word/header2.xml><?xml version="1.0" encoding="utf-8"?>
+<w:hdr xmlns:wpc="http://schemas.microsoft.com/office/word/2010/wordprocessingCanvas" xmlns:cx="http://schemas.microsoft.com/office/drawing/2014/chartex" xmlns:cx1="http://schemas.microsoft.com/office/drawing/2015/9/8/chartex" xmlns:cx2="http://schemas.microsoft.com/office/drawing/2015/10/21/chartex" xmlns:cx3="http://schemas.microsoft.com/office/drawing/2016/5/9/chartex" xmlns:cx4="http://schemas.microsoft.com/office/drawing/2016/5/10/chartex" xmlns:cx5="http://schemas.microsoft.com/office/drawing/2016/5/11/chartex" xmlns:cx6="http://schemas.microsoft.com/office/drawing/2016/5/12/chartex" xmlns:cx7="http://schemas.microsoft.com/office/drawing/2016/5/13/chartex" xmlns:cx8="http://schemas.microsoft.com/office/drawing/2016/5/14/chartex" xmlns:mc="http://schemas.openxmlformats.org/markup-compatibility/2006" xmlns:aink="http://schemas.microsoft.com/office/drawing/2016/ink" xmlns:am3d="http://schemas.microsoft.com/office/drawing/2017/model3d" xmlns:o="urn:schemas-microsoft-com:office:office" xmlns:r="http://schemas.openxmlformats.org/officeDocument/2006/relationships" xmlns:m="http://schemas.openxmlformats.org/officeDocument/2006/math" xmlns:v="urn:schemas-microsoft-com:vml" xmlns:wp14="http://schemas.microsoft.com/office/word/2010/wordprocessingDrawing" xmlns:wp="http://schemas.openxmlformats.org/drawingml/2006/wordprocessingDrawing" xmlns:w10="urn:schemas-microsoft-com:office:word" xmlns:w="http://schemas.openxmlformats.org/wordprocessingml/2006/main" xmlns:w14="http://schemas.microsoft.com/office/word/2010/wordml" xmlns:w15="http://schemas.microsoft.com/office/word/2012/wordml" xmlns:w16cid="http://schemas.microsoft.com/office/word/2016/wordml/cid" xmlns:w16se="http://schemas.microsoft.com/office/word/2015/wordml/symex" xmlns:wpg="http://schemas.microsoft.com/office/word/2010/wordprocessingGroup" xmlns:wpi="http://schemas.microsoft.com/office/word/2010/wordprocessingInk" xmlns:wne="http://schemas.microsoft.com/office/word/2006/wordml" xmlns:wps="http://schemas.microsoft.com/office/word/2010/wordprocessingShape" mc:Ignorable="w14 w15 w16se w16cid wp14">
+  <w:p>
+    <w:pPr>
       <w:ind w:right="360"/>
       <w:jc w:val="center"/>
+    </w:pPr>
+  </w:p>
+</w:hdr>
+</file>
+
+<file path=word/header3.xml><?xml version="1.0" encoding="utf-8"?>
+<w:hdr xmlns:wpc="http://schemas.microsoft.com/office/word/2010/wordprocessingCanvas" xmlns:cx="http://schemas.microsoft.com/office/drawing/2014/chartex" xmlns:cx1="http://schemas.microsoft.com/office/drawing/2015/9/8/chartex" xmlns:cx2="http://schemas.microsoft.com/office/drawing/2015/10/21/chartex" xmlns:cx3="http://schemas.microsoft.com/office/drawing/2016/5/9/chartex" xmlns:cx4="http://schemas.microsoft.com/office/drawing/2016/5/10/chartex" xmlns:cx5="http://schemas.microsoft.com/office/drawing/2016/5/11/chartex" xmlns:cx6="http://schemas.microsoft.com/office/drawing/2016/5/12/chartex" xmlns:cx7="http://schemas.microsoft.com/office/drawing/2016/5/13/chartex" xmlns:cx8="http://schemas.microsoft.com/office/drawing/2016/5/14/chartex" xmlns:mc="http://schemas.openxmlformats.org/markup-compatibility/2006" xmlns:aink="http://schemas.microsoft.com/office/drawing/2016/ink" xmlns:am3d="http://schemas.microsoft.com/office/drawing/2017/model3d" xmlns:o="urn:schemas-microsoft-com:office:office" xmlns:r="http://schemas.openxmlformats.org/officeDocument/2006/relationships" xmlns:m="http://schemas.openxmlformats.org/officeDocument/2006/math" xmlns:v="urn:schemas-microsoft-com:vml" xmlns:wp14="http://schemas.microsoft.com/office/word/2010/wordprocessingDrawing" xmlns:wp="http://schemas.openxmlformats.org/drawingml/2006/wordprocessingDrawing" xmlns:w10="urn:schemas-microsoft-com:office:word" xmlns:w="http://schemas.openxmlformats.org/wordprocessingml/2006/main" xmlns:w14="http://schemas.microsoft.com/office/word/2010/wordml" xmlns:w15="http://schemas.microsoft.com/office/word/2012/wordml" xmlns:w16cid="http://schemas.microsoft.com/office/word/2016/wordml/cid" xmlns:w16se="http://schemas.microsoft.com/office/word/2015/wordml/symex" xmlns:wpg="http://schemas.microsoft.com/office/word/2010/wordprocessingGroup" xmlns:wpi="http://schemas.microsoft.com/office/word/2010/wordprocessingInk" xmlns:wne="http://schemas.microsoft.com/office/word/2006/wordml" xmlns:wps="http://schemas.microsoft.com/office/word/2010/wordprocessingShape" mc:Ignorable="w14 w15 w16se w16cid wp14">
+  <w:p>
+    <w:pPr>
+      <w:pStyle w:val="Header"/>
     </w:pPr>
   </w:p>
 </w:hdr>
@@ -2441,6 +2637,7 @@
   <w:style w:type="character" w:default="1" w:styleId="DefaultParagraphFont">
     <w:name w:val="Default Paragraph Font"/>
     <w:uiPriority w:val="1"/>
+    <w:semiHidden/>
     <w:unhideWhenUsed/>
   </w:style>
   <w:style w:type="table" w:default="1" w:styleId="TableNormal">
@@ -3293,7 +3490,7 @@
 </file>
 
 <file path=customXml/itemProps1.xml><?xml version="1.0" encoding="utf-8"?>
-<ds:datastoreItem xmlns:ds="http://schemas.openxmlformats.org/officeDocument/2006/customXml" ds:itemID="{B53EA172-7017-4D98-B538-732120D82F6C}">
+<ds:datastoreItem xmlns:ds="http://schemas.openxmlformats.org/officeDocument/2006/customXml" ds:itemID="{4E4C97C0-964A-4410-AB17-36F772941D0F}">
   <ds:schemaRefs>
     <ds:schemaRef ds:uri="http://schemas.openxmlformats.org/officeDocument/2006/bibliography"/>
   </ds:schemaRefs>

</xml_diff>

<commit_message>
Updated the Initial Results section
Updated the Initial Results section
</commit_message>
<xml_diff>
--- a/docs/Midterm project report.docx
+++ b/docs/Midterm project report.docx
@@ -639,8 +639,18 @@
     <w:p>
       <w:pPr>
         <w:pStyle w:val="Heading1"/>
-      </w:pPr>
-      <w:r>
+        <w:rPr>
+          <w:b/>
+          <w:sz w:val="24"/>
+          <w:szCs w:val="24"/>
+        </w:rPr>
+      </w:pPr>
+      <w:r>
+        <w:rPr>
+          <w:b/>
+          <w:sz w:val="24"/>
+          <w:szCs w:val="24"/>
+        </w:rPr>
         <w:t>Introduction</w:t>
       </w:r>
     </w:p>
@@ -660,15 +670,25 @@
       </w:r>
       <w:proofErr w:type="spellEnd"/>
       <w:r>
-        <w:t xml:space="preserve"> trading is gaining significant momentum in stock exchanges. In today’s market sizable portion of the daily traded volume is done by specialized companies using those techniques. In the elaborated stock </w:t>
-      </w:r>
-      <w:proofErr w:type="gramStart"/>
-      <w:r>
-        <w:t>market</w:t>
-      </w:r>
-      <w:proofErr w:type="gramEnd"/>
-      <w:r>
-        <w:t xml:space="preserve"> it is almost impossible for individuals not using heavy machinery and very fast access to data to gain any advantage as margins and arbitrages are closed in fraction of a second.</w:t>
+        <w:t xml:space="preserve"> trading is gaining significant momentum in stock exchanges. In today’s market</w:t>
+      </w:r>
+      <w:r>
+        <w:t>, a</w:t>
+      </w:r>
+      <w:r>
+        <w:t xml:space="preserve"> sizable portion of the daily traded volume is done by specialized companies using those techniques. In the elaborated stock market</w:t>
+      </w:r>
+      <w:r>
+        <w:t>,</w:t>
+      </w:r>
+      <w:r>
+        <w:t xml:space="preserve"> it is almost impossible for individuals not using heavy machinery and very fast access to data to gain any advantage</w:t>
+      </w:r>
+      <w:r>
+        <w:t>,</w:t>
+      </w:r>
+      <w:r>
+        <w:t xml:space="preserve"> as margins and arbitrages are closed in fraction of a second.</w:t>
       </w:r>
     </w:p>
     <w:p>
@@ -685,13 +705,55 @@
         <w:ind w:firstLine="202"/>
       </w:pPr>
       <w:r>
-        <w:t>In this project we explore and develop deep machine learning model that predict</w:t>
+        <w:t xml:space="preserve">In this project we explore and develop </w:t>
+      </w:r>
+      <w:r>
+        <w:t xml:space="preserve">a </w:t>
+      </w:r>
+      <w:r>
+        <w:t>deep machine learning model that predict</w:t>
       </w:r>
       <w:r>
         <w:t>s</w:t>
       </w:r>
       <w:r>
-        <w:t xml:space="preserve"> the future price of digital asset such as bitcoin. We intend to build a machine learning RNN (Recurrent Neural Network) that predict the future price of a tradable and volatile digital asset such as the Bitcoin. As input to the model we will use limit order book data along with other historic indications for demand as supply to develop our predictor. Although we chose a digital asset for this project, the principals and methods we develop are transferable to any asset that is tradable in an exchange.</w:t>
+        <w:t xml:space="preserve"> the future price of digital asset such as bitcoin. We intend to build a machine learning RNN (Recurrent Neural Network) that predict</w:t>
+      </w:r>
+      <w:r>
+        <w:t>s</w:t>
+      </w:r>
+      <w:r>
+        <w:t xml:space="preserve"> the future price of a tradable and volatile digital asset such as the Bitcoin. </w:t>
+      </w:r>
+      <w:r>
+        <w:t>The</w:t>
+      </w:r>
+      <w:r>
+        <w:t xml:space="preserve"> input to the model will </w:t>
+      </w:r>
+      <w:r>
+        <w:t>be a</w:t>
+      </w:r>
+      <w:r>
+        <w:t xml:space="preserve"> limit order book data along with other historic</w:t>
+      </w:r>
+      <w:r>
+        <w:t>al</w:t>
+      </w:r>
+      <w:r>
+        <w:t xml:space="preserve"> indicato</w:t>
+      </w:r>
+      <w:r>
+        <w:t>rs</w:t>
+      </w:r>
+      <w:r>
+        <w:t xml:space="preserve"> for demand a</w:t>
+      </w:r>
+      <w:r>
+        <w:t xml:space="preserve">nd </w:t>
+      </w:r>
+      <w:r>
+        <w:t>supply to develop our predictor. Although we chose a digital asset for this project, the principals and methods we develop are transferable to any asset that is tradable in an exchange.</w:t>
       </w:r>
     </w:p>
     <w:p>
@@ -702,8 +764,18 @@
     <w:p>
       <w:pPr>
         <w:pStyle w:val="Heading1"/>
-      </w:pPr>
-      <w:r>
+        <w:rPr>
+          <w:b/>
+          <w:sz w:val="24"/>
+          <w:szCs w:val="24"/>
+        </w:rPr>
+      </w:pPr>
+      <w:r>
+        <w:rPr>
+          <w:b/>
+          <w:sz w:val="24"/>
+          <w:szCs w:val="24"/>
+        </w:rPr>
         <w:t>Prior work</w:t>
       </w:r>
     </w:p>
@@ -795,15 +867,19 @@
       </w:r>
       <w:proofErr w:type="spellEnd"/>
       <w:r>
-        <w:t xml:space="preserve"> [5] developed a new Neural Network architecture in 2015 for modeling spatial distributions of the limit order books. While his work was mostly around regular stocks and not the highly volatile crypto </w:t>
-      </w:r>
-      <w:proofErr w:type="gramStart"/>
-      <w:r>
-        <w:t>currencies,  the</w:t>
-      </w:r>
-      <w:proofErr w:type="gramEnd"/>
-      <w:r>
-        <w:t xml:space="preserve"> paper presents </w:t>
+        <w:t xml:space="preserve"> [5] developed a new Neural Network architecture in 2015 for modeling spatial distributions of the limit order books. While </w:t>
+      </w:r>
+      <w:r>
+        <w:t>t</w:t>
+      </w:r>
+      <w:r>
+        <w:t>his work was mostly around regular stocks and not the highly volatile crypto currencies</w:t>
+      </w:r>
+      <w:r>
+        <w:t>. T</w:t>
+      </w:r>
+      <w:r>
+        <w:t xml:space="preserve">he paper presents </w:t>
       </w:r>
       <w:r>
         <w:t>a good motivational factor for combining Neural Networks and Limit Order books for future price predictions and fluctuations.</w:t>
@@ -812,8 +888,18 @@
     <w:p>
       <w:pPr>
         <w:pStyle w:val="Heading1"/>
-      </w:pPr>
-      <w:r>
+        <w:rPr>
+          <w:b/>
+          <w:sz w:val="24"/>
+          <w:szCs w:val="24"/>
+        </w:rPr>
+      </w:pPr>
+      <w:r>
+        <w:rPr>
+          <w:b/>
+          <w:sz w:val="24"/>
+          <w:szCs w:val="24"/>
+        </w:rPr>
         <w:t>Dataset Characteristics and Acquisition</w:t>
       </w:r>
     </w:p>
@@ -825,17 +911,29 @@
     <w:p>
       <w:pPr>
         <w:pStyle w:val="Heading2"/>
-      </w:pPr>
-      <w:r>
+        <w:rPr>
+          <w:b/>
+        </w:rPr>
+      </w:pPr>
+      <w:r>
+        <w:rPr>
+          <w:b/>
+        </w:rPr>
         <w:t>Limit order book</w:t>
       </w:r>
     </w:p>
     <w:p>
       <w:r>
-        <w:t>Th</w:t>
-      </w:r>
-      <w:r>
-        <w:t>e figure in the next page</w:t>
+        <w:t>F</w:t>
+      </w:r>
+      <w:r>
+        <w:t>igure</w:t>
+      </w:r>
+      <w:r>
+        <w:t xml:space="preserve"> 1</w:t>
+      </w:r>
+      <w:r>
+        <w:t xml:space="preserve"> in the next page</w:t>
       </w:r>
       <w:r>
         <w:t xml:space="preserve"> is a ledger maintained by the exchange of all limit orders that are pending. The order book has a sorted list of all bid and ask orders with the quantity and associated price for each order. It is usually presented graphically as accumulative plot of all bid and ask orders.</w:t>
@@ -924,14 +1022,36 @@
       <w:r>
         <w:t xml:space="preserve">Figure </w:t>
       </w:r>
-      <w:fldSimple w:instr=" SEQ Figure \* ARABIC ">
-        <w:r>
-          <w:rPr>
-            <w:noProof/>
-          </w:rPr>
-          <w:t>1</w:t>
-        </w:r>
-      </w:fldSimple>
+      <w:r>
+        <w:rPr>
+          <w:noProof/>
+        </w:rPr>
+        <w:fldChar w:fldCharType="begin"/>
+      </w:r>
+      <w:r>
+        <w:rPr>
+          <w:noProof/>
+        </w:rPr>
+        <w:instrText xml:space="preserve"> SEQ Figure \* ARABIC </w:instrText>
+      </w:r>
+      <w:r>
+        <w:rPr>
+          <w:noProof/>
+        </w:rPr>
+        <w:fldChar w:fldCharType="separate"/>
+      </w:r>
+      <w:r>
+        <w:rPr>
+          <w:noProof/>
+        </w:rPr>
+        <w:t>1</w:t>
+      </w:r>
+      <w:r>
+        <w:rPr>
+          <w:noProof/>
+        </w:rPr>
+        <w:fldChar w:fldCharType="end"/>
+      </w:r>
       <w:r>
         <w:t>: Limit Order Book Snapshot</w:t>
       </w:r>
@@ -954,7 +1074,13 @@
       </w:r>
       <w:proofErr w:type="gramEnd"/>
       <w:r>
-        <w:t xml:space="preserve"> the demand and supply in the market in a certain point in time. In the above figure, it is clearly seen that the demand is “stronger”. There are much more buyers who are wiling to buy the asset for a price that is lower by 3% from last price than sellers who are willing to sell in a price that is higher by 3% than the last price. This might indicate that the price is about to increase. </w:t>
+        <w:t xml:space="preserve"> the demand and supply in the market in a certain point in time. In the above figure, it is clearly seen that the demand is “stronger”. There are much more buyers who are wi</w:t>
+      </w:r>
+      <w:r>
+        <w:t>l</w:t>
+      </w:r>
+      <w:r>
+        <w:t xml:space="preserve">ling to buy the asset for a price that is lower by 3% from last price than sellers who are willing to sell in a price that is higher by 3% than the last price. This might indicate that the price is about to increase. </w:t>
       </w:r>
       <w:r>
         <w:t>We look at the 500 highest bid orders and the 500 lowest ask orders in every snapshot of the order book.</w:t>
@@ -963,8 +1089,14 @@
     <w:p>
       <w:pPr>
         <w:pStyle w:val="Heading2"/>
-      </w:pPr>
-      <w:r>
+        <w:rPr>
+          <w:b/>
+        </w:rPr>
+      </w:pPr>
+      <w:r>
+        <w:rPr>
+          <w:b/>
+        </w:rPr>
         <w:t>Bitcoin historical price</w:t>
       </w:r>
     </w:p>
@@ -1062,8 +1194,14 @@
     <w:p>
       <w:pPr>
         <w:pStyle w:val="Heading2"/>
-      </w:pPr>
-      <w:r>
+        <w:rPr>
+          <w:b/>
+        </w:rPr>
+      </w:pPr>
+      <w:r>
+        <w:rPr>
+          <w:b/>
+        </w:rPr>
         <w:t>Order history</w:t>
       </w:r>
     </w:p>
@@ -1074,81 +1212,124 @@
       <w:r>
         <w:t xml:space="preserve">In addition to the bitcoin price history and the limit order book history, we have data that represent the last 100 orders that were placed in the exchange. We plan to check if this data </w:t>
       </w:r>
+      <w:r>
+        <w:t xml:space="preserve">can </w:t>
+      </w:r>
+      <w:r>
+        <w:t>contribute to the prediction. The data contains the number of bids and asks and the accumulative quantities of each. For example, one training example contains 60 bids at total of 5 bitcoins and 40 asks at total of 3 bitcoin. The delta time of these last 100 orders is also known to us and might add value.</w:t>
+      </w:r>
+    </w:p>
+    <w:p>
+      <w:pPr>
+        <w:pStyle w:val="Text"/>
+      </w:pPr>
+    </w:p>
+    <w:p>
+      <w:pPr>
+        <w:pStyle w:val="Heading2"/>
+        <w:rPr>
+          <w:b/>
+        </w:rPr>
+      </w:pPr>
+      <w:r>
+        <w:rPr>
+          <w:b/>
+        </w:rPr>
+        <w:t>Data acquisition</w:t>
+      </w:r>
+    </w:p>
+    <w:p>
+      <w:pPr>
+        <w:pStyle w:val="Text"/>
+      </w:pPr>
+      <w:r>
+        <w:t xml:space="preserve"> We obtain the above data by </w:t>
+      </w:r>
+      <w:r>
+        <w:t xml:space="preserve">sampling the Bittrex exchange every 1 minute using the API it provides and storing the data. We obtained so far over 20,000 samples that represent 2 </w:t>
+      </w:r>
+      <w:proofErr w:type="spellStart"/>
+      <w:r>
+        <w:t xml:space="preserve">weeks </w:t>
+      </w:r>
+      <w:r>
+        <w:t>worth</w:t>
+      </w:r>
+      <w:proofErr w:type="spellEnd"/>
+      <w:r>
+        <w:t xml:space="preserve"> </w:t>
+      </w:r>
+      <w:r>
+        <w:t>of trading data. The data is not 100% consecutive as sometimes the software crash</w:t>
+      </w:r>
+      <w:r>
+        <w:t>es</w:t>
+      </w:r>
+      <w:r>
+        <w:t xml:space="preserve"> for several reasons</w:t>
+      </w:r>
+      <w:r>
+        <w:t xml:space="preserve"> due to</w:t>
+      </w:r>
+      <w:r>
+        <w:t xml:space="preserve"> networking or related</w:t>
+      </w:r>
+      <w:r>
+        <w:t xml:space="preserve"> issues on the Bittrex side</w:t>
+      </w:r>
+    </w:p>
+    <w:p>
+      <w:pPr>
+        <w:pStyle w:val="Text"/>
+      </w:pPr>
+    </w:p>
+    <w:p>
+      <w:pPr>
+        <w:pStyle w:val="Heading1"/>
+        <w:rPr>
+          <w:b/>
+          <w:sz w:val="24"/>
+          <w:szCs w:val="24"/>
+        </w:rPr>
+      </w:pPr>
+      <w:r>
+        <w:rPr>
+          <w:b/>
+          <w:sz w:val="24"/>
+          <w:szCs w:val="24"/>
+        </w:rPr>
+        <w:t>Initial model</w:t>
+      </w:r>
+    </w:p>
+    <w:p>
+      <w:pPr>
+        <w:pStyle w:val="Text"/>
+      </w:pPr>
+      <w:r>
+        <w:t xml:space="preserve">As a starting point we use only the limit order book to predict future price increase or decrease and we use only one snapshot of the order book meaning that we </w:t>
+      </w:r>
+      <w:r>
+        <w:t>predict a</w:t>
+      </w:r>
+      <w:r>
+        <w:t xml:space="preserve"> future change based on </w:t>
+      </w:r>
+      <w:r>
+        <w:t xml:space="preserve">the </w:t>
+      </w:r>
       <w:proofErr w:type="gramStart"/>
       <w:r>
-        <w:t>contribute</w:t>
+        <w:t>current status</w:t>
       </w:r>
       <w:proofErr w:type="gramEnd"/>
       <w:r>
-        <w:t xml:space="preserve"> to the prediction. The data contains the number of bids and asks and the accumulative quantities of each. For example, one training example contains 60 bids at total of 5 bitcoins and 40 asks at total of 3 bitcoin. The delta time of these last 100 orders is also known to us and might add value.</w:t>
+        <w:t xml:space="preserve"> without looking at the history.</w:t>
       </w:r>
     </w:p>
     <w:p>
       <w:pPr>
         <w:pStyle w:val="Text"/>
       </w:pPr>
-    </w:p>
-    <w:p>
-      <w:pPr>
-        <w:pStyle w:val="Heading2"/>
-      </w:pPr>
-      <w:r>
-        <w:t>Data acquisition</w:t>
-      </w:r>
-    </w:p>
-    <w:p>
-      <w:pPr>
-        <w:pStyle w:val="Text"/>
-      </w:pPr>
-      <w:r>
-        <w:t xml:space="preserve"> We obtain the above data by </w:t>
-      </w:r>
-      <w:r>
-        <w:t xml:space="preserve">sampling the Bittrex exchange every 1 minute using the API it provides and storing the data. We obtained so far over 20,000 samples that represent 2 weeks of trading data. The data is not 100% consecutive as sometimes the software crash for several reasons. </w:t>
-      </w:r>
-    </w:p>
-    <w:p>
-      <w:pPr>
-        <w:pStyle w:val="Text"/>
-      </w:pPr>
-    </w:p>
-    <w:p>
-      <w:pPr>
-        <w:pStyle w:val="Heading1"/>
-      </w:pPr>
-      <w:r>
-        <w:t>Initial model</w:t>
-      </w:r>
-    </w:p>
-    <w:p>
-      <w:pPr>
-        <w:pStyle w:val="Text"/>
-      </w:pPr>
-      <w:r>
-        <w:t xml:space="preserve">As a starting point we use only the limit order book to predict future price increase or decrease and we use only one snapshot of the order book meaning that we </w:t>
-      </w:r>
-      <w:r>
-        <w:t>predict a</w:t>
-      </w:r>
-      <w:r>
-        <w:t xml:space="preserve"> future change based on </w:t>
-      </w:r>
-      <w:r>
-        <w:t xml:space="preserve">the </w:t>
-      </w:r>
-      <w:proofErr w:type="gramStart"/>
-      <w:r>
-        <w:t>current status</w:t>
-      </w:r>
-      <w:proofErr w:type="gramEnd"/>
-      <w:r>
-        <w:t xml:space="preserve"> without looking at the history.</w:t>
-      </w:r>
-    </w:p>
-    <w:p>
-      <w:pPr>
-        <w:pStyle w:val="Text"/>
-      </w:pPr>
       <w:r>
         <w:t>Since every order</w:t>
       </w:r>
@@ -1159,37 +1340,31 @@
         <w:t xml:space="preserve"> has 2 parameters (quantity and price) </w:t>
       </w:r>
       <w:r>
-        <w:t xml:space="preserve">we </w:t>
-      </w:r>
-      <w:proofErr w:type="gramStart"/>
-      <w:r>
-        <w:t>cant</w:t>
-      </w:r>
-      <w:proofErr w:type="gramEnd"/>
-      <w:r>
-        <w:t xml:space="preserve"> use it as is. We apply a small modification to the data to extract a training example. </w:t>
+        <w:t>we can</w:t>
+      </w:r>
+      <w:r>
+        <w:t>’</w:t>
+      </w:r>
+      <w:r>
+        <w:t xml:space="preserve">t use it as is. We apply a small modification to the data to extract a training example. </w:t>
       </w:r>
       <w:r>
         <w:t xml:space="preserve">We define “bins” of 10$ and we sum the quantities that relate to each bin. From 500 bid orders we create 100 bins that represent the last price down to last price minus 1000$. </w:t>
       </w:r>
       <w:r>
-        <w:t xml:space="preserve">Figure 2 present a result of the </w:t>
-      </w:r>
-      <w:proofErr w:type="spellStart"/>
-      <w:r>
-        <w:t>bining</w:t>
-      </w:r>
-      <w:proofErr w:type="spellEnd"/>
-      <w:r>
-        <w:t xml:space="preserve"> process and a visual representation of one training example that we feed to the initial NN. It is easy to observe that this training example corresponds to the one used in figure 1. After </w:t>
-      </w:r>
-      <w:proofErr w:type="spellStart"/>
-      <w:r>
-        <w:t>bining</w:t>
-      </w:r>
-      <w:proofErr w:type="spellEnd"/>
-      <w:r>
-        <w:t xml:space="preserve"> the data, we end up with 200 features for every training example.</w:t>
+        <w:t>Figure 2 present a result of the bin</w:t>
+      </w:r>
+      <w:r>
+        <w:t>n</w:t>
+      </w:r>
+      <w:r>
+        <w:t>ing process and a visual representation of one training example that we feed to the initial NN. It is easy to observe that this training example corresponds to the one used in figure 1. After bin</w:t>
+      </w:r>
+      <w:r>
+        <w:t>n</w:t>
+      </w:r>
+      <w:r>
+        <w:t>ing the data, we end up with 200 features for every training example.</w:t>
       </w:r>
     </w:p>
     <w:p>
@@ -1235,14 +1410,36 @@
         <w:lastRenderedPageBreak/>
         <w:t xml:space="preserve">Figure </w:t>
       </w:r>
-      <w:fldSimple w:instr=" SEQ Figure \* ARABIC ">
-        <w:r>
-          <w:rPr>
-            <w:noProof/>
-          </w:rPr>
-          <w:t>2</w:t>
-        </w:r>
-      </w:fldSimple>
+      <w:r>
+        <w:rPr>
+          <w:noProof/>
+        </w:rPr>
+        <w:fldChar w:fldCharType="begin"/>
+      </w:r>
+      <w:r>
+        <w:rPr>
+          <w:noProof/>
+        </w:rPr>
+        <w:instrText xml:space="preserve"> SEQ Figure \* ARABIC </w:instrText>
+      </w:r>
+      <w:r>
+        <w:rPr>
+          <w:noProof/>
+        </w:rPr>
+        <w:fldChar w:fldCharType="separate"/>
+      </w:r>
+      <w:r>
+        <w:rPr>
+          <w:noProof/>
+        </w:rPr>
+        <w:t>2</w:t>
+      </w:r>
+      <w:r>
+        <w:rPr>
+          <w:noProof/>
+        </w:rPr>
+        <w:fldChar w:fldCharType="end"/>
+      </w:r>
       <w:r>
         <w:t>: sample of one training example after structured in bins</w:t>
       </w:r>
@@ -1327,45 +1524,36 @@
     <w:p>
       <w:pPr>
         <w:pStyle w:val="Heading2"/>
-      </w:pPr>
-      <w:r>
+        <w:rPr>
+          <w:b/>
+        </w:rPr>
+      </w:pPr>
+      <w:r>
+        <w:rPr>
+          <w:b/>
+        </w:rPr>
         <w:t>NN Architecture</w:t>
       </w:r>
     </w:p>
     <w:p>
       <w:r>
-        <w:t>The objective of this initial phase is to find the correlation and validate the data from the order book as valid predictor. For that we use a fully connected network of the shape in figure 3.</w:t>
-      </w:r>
-    </w:p>
-    <w:p>
-      <w:pPr>
-        <w:pStyle w:val="Text"/>
-      </w:pPr>
+        <w:t xml:space="preserve">The objective of this initial phase is to find the correlation and validate the data from the order book as valid predictor. </w:t>
+      </w:r>
+      <w:r>
+        <w:t>The architecture shown in figure 3 describes our current initial network</w:t>
+      </w:r>
+    </w:p>
+    <w:p/>
+    <w:p>
       <w:r>
         <w:rPr>
           <w:noProof/>
         </w:rPr>
         <w:drawing>
-          <wp:anchor distT="0" distB="0" distL="114300" distR="114300" simplePos="0" relativeHeight="251660800" behindDoc="1" locked="0" layoutInCell="1" allowOverlap="1" wp14:anchorId="1B278A53" wp14:editId="56F246FA">
-            <wp:simplePos x="0" y="0"/>
-            <wp:positionH relativeFrom="column">
-              <wp:posOffset>46990</wp:posOffset>
-            </wp:positionH>
-            <wp:positionV relativeFrom="paragraph">
-              <wp:posOffset>161925</wp:posOffset>
-            </wp:positionV>
-            <wp:extent cx="3017520" cy="1371600"/>
-            <wp:effectExtent l="0" t="0" r="0" b="0"/>
-            <wp:wrapTight wrapText="bothSides">
-              <wp:wrapPolygon edited="0">
-                <wp:start x="0" y="0"/>
-                <wp:lineTo x="0" y="21300"/>
-                <wp:lineTo x="21409" y="21300"/>
-                <wp:lineTo x="21409" y="0"/>
-                <wp:lineTo x="0" y="0"/>
-              </wp:wrapPolygon>
-            </wp:wrapTight>
-            <wp:docPr id="29" name="Picture 29"/>
+          <wp:inline distT="0" distB="0" distL="0" distR="0" wp14:anchorId="581D6EF3" wp14:editId="4E0E09EB">
+            <wp:extent cx="2998470" cy="928368"/>
+            <wp:effectExtent l="0" t="0" r="0" b="5715"/>
+            <wp:docPr id="9" name="Picture 9"/>
             <wp:cNvGraphicFramePr>
               <a:graphicFrameLocks xmlns:a="http://schemas.openxmlformats.org/drawingml/2006/main" noChangeAspect="1"/>
             </wp:cNvGraphicFramePr>
@@ -1373,7 +1561,7 @@
               <a:graphicData uri="http://schemas.openxmlformats.org/drawingml/2006/picture">
                 <pic:pic xmlns:pic="http://schemas.openxmlformats.org/drawingml/2006/picture">
                   <pic:nvPicPr>
-                    <pic:cNvPr id="0" name="Picture 3"/>
+                    <pic:cNvPr id="0" name="Picture 13"/>
                     <pic:cNvPicPr>
                       <a:picLocks noChangeAspect="1" noChangeArrowheads="1"/>
                     </pic:cNvPicPr>
@@ -1394,7 +1582,7 @@
                   <pic:spPr bwMode="auto">
                     <a:xfrm>
                       <a:off x="0" y="0"/>
-                      <a:ext cx="3017520" cy="1371600"/>
+                      <a:ext cx="2998470" cy="928368"/>
                     </a:xfrm>
                     <a:prstGeom prst="rect">
                       <a:avLst/>
@@ -1407,9 +1595,14 @@
                 </pic:pic>
               </a:graphicData>
             </a:graphic>
-          </wp:anchor>
+          </wp:inline>
         </w:drawing>
       </w:r>
+    </w:p>
+    <w:p>
+      <w:pPr>
+        <w:pStyle w:val="Text"/>
+      </w:pPr>
     </w:p>
     <w:p>
       <w:pPr>
@@ -1419,77 +1612,411 @@
       <w:r>
         <w:t xml:space="preserve">Figure </w:t>
       </w:r>
-      <w:fldSimple w:instr=" SEQ Figure \* ARABIC ">
-        <w:r>
-          <w:rPr>
-            <w:noProof/>
-          </w:rPr>
-          <w:t>3</w:t>
-        </w:r>
-      </w:fldSimple>
-      <w:r>
-        <w:t>: First NN Architecture</w:t>
-      </w:r>
-    </w:p>
-    <w:p>
-      <w:pPr>
-        <w:pStyle w:val="Text"/>
-      </w:pPr>
+      <w:r>
+        <w:t>3</w:t>
+      </w:r>
+      <w:r>
+        <w:t>: NN Architecture</w:t>
+      </w:r>
+    </w:p>
+    <w:p/>
+    <w:p>
+      <w:r>
+        <w:t>We had originally attempted using lesser number of layers and neurons and came up with the architecture in Figure 3 after some fine tuning and hyperparameter experimentation. More details below</w:t>
+      </w:r>
     </w:p>
     <w:p>
       <w:pPr>
         <w:pStyle w:val="Heading2"/>
-      </w:pPr>
-      <w:r>
+        <w:rPr>
+          <w:b/>
+        </w:rPr>
+      </w:pPr>
+      <w:r>
+        <w:rPr>
+          <w:b/>
+        </w:rPr>
         <w:t>Initial Results</w:t>
       </w:r>
     </w:p>
     <w:p>
       <w:r>
-        <w:t xml:space="preserve">We spent few iterations adding hidden layers and hidden units before deciding on </w:t>
+        <w:t>Our current architecture has 6 layers.</w:t>
+      </w:r>
+      <w:r>
+        <w:t xml:space="preserve"> We used about 21,000 training examples and shuffled them. Then we defined the training / dev sets as 80%/20%</w:t>
+      </w:r>
+      <w:r>
+        <w:t xml:space="preserve"> split</w:t>
+      </w:r>
+      <w:r>
+        <w:t>. For the labels we compared bitcoin price</w:t>
+      </w:r>
+      <w:r>
+        <w:t xml:space="preserve"> 1min, 2min, 3min, 5min and 1</w:t>
+      </w:r>
+      <w:r>
+        <w:t>0min into the future to the current price.</w:t>
+      </w:r>
+      <w:r>
+        <w:t xml:space="preserve"> </w:t>
+      </w:r>
+      <w:r>
+        <w:t>After adjusting the learning rate</w:t>
+      </w:r>
+      <w:r>
+        <w:t xml:space="preserve"> combined with Adam optimization and Early stopping,</w:t>
+      </w:r>
+      <w:r>
+        <w:t xml:space="preserve"> we achieved </w:t>
+      </w:r>
+      <w:r>
+        <w:t>approximately</w:t>
+      </w:r>
+      <w:r>
+        <w:t xml:space="preserve"> </w:t>
+      </w:r>
+      <w:r>
+        <w:t>9</w:t>
+      </w:r>
+      <w:r>
+        <w:t>5</w:t>
+      </w:r>
+      <w:r>
+        <w:t xml:space="preserve">% accuracy on the training set and </w:t>
+      </w:r>
+      <w:r>
+        <w:t xml:space="preserve">approximately </w:t>
+      </w:r>
+      <w:r>
+        <w:t>6</w:t>
+      </w:r>
+      <w:r>
+        <w:t>4</w:t>
+      </w:r>
+      <w:r>
+        <w:t xml:space="preserve">% on the dev set. The </w:t>
+      </w:r>
+      <w:r>
+        <w:t>9</w:t>
+      </w:r>
+      <w:r>
+        <w:t>5</w:t>
+      </w:r>
+      <w:r>
+        <w:t xml:space="preserve">% accuracy is very encouraging result for </w:t>
       </w:r>
       <w:proofErr w:type="gramStart"/>
       <w:r>
-        <w:t>this 5 layers</w:t>
+        <w:t>us</w:t>
       </w:r>
       <w:proofErr w:type="gramEnd"/>
       <w:r>
-        <w:t xml:space="preserve"> model. We used about 21,000 training examples and shuffled them. Then we defined the training / dev sets as 80%/20%. For the labels we compared bitcoin price 10min into the future to the current price and derived the label.</w:t>
-      </w:r>
-    </w:p>
-    <w:p>
-      <w:r>
-        <w:t xml:space="preserve">After adjusting the learning rate and number of </w:t>
-      </w:r>
-      <w:proofErr w:type="spellStart"/>
-      <w:r>
-        <w:t>ephocs</w:t>
-      </w:r>
-      <w:proofErr w:type="spellEnd"/>
-      <w:r>
-        <w:t xml:space="preserve"> we achieved about 80% accuracy on the training set and 60% on the dev set. The 80% accuracy is very encouraging result for </w:t>
+        <w:t xml:space="preserve"> but the high variance is clearly a concern. </w:t>
+      </w:r>
+      <w:r>
+        <w:t xml:space="preserve">We tried to add L2 Regularization and </w:t>
       </w:r>
       <w:proofErr w:type="gramStart"/>
       <w:r>
-        <w:t>us</w:t>
+        <w:t>Dropout</w:t>
       </w:r>
       <w:proofErr w:type="gramEnd"/>
       <w:r>
-        <w:t xml:space="preserve"> but the high variance is clearly a concern. Trying to add regularization or using dropout did not help to reduce variance at all. It only increased the bias</w:t>
+        <w:t xml:space="preserve"> but it did not help </w:t>
+      </w:r>
+      <w:r>
+        <w:t>to reduce variance. It only increased the bias</w:t>
       </w:r>
       <w:r>
         <w:t>.</w:t>
       </w:r>
     </w:p>
     <w:p/>
-    <w:p/>
-    <w:p>
-      <w:r>
-        <w:t xml:space="preserve">5. </w:t>
+    <w:p>
+      <w:r>
+        <w:t xml:space="preserve">Below are some of the results associated with the </w:t>
+      </w:r>
+      <w:r>
+        <w:t>final numbers after tuning the hyper parameters</w:t>
+      </w:r>
+    </w:p>
+    <w:p>
+      <w:r>
+        <w:rPr>
+          <w:noProof/>
+        </w:rPr>
+        <w:drawing>
+          <wp:inline distT="0" distB="0" distL="0" distR="0" wp14:anchorId="6FBF2700" wp14:editId="46566E08">
+            <wp:extent cx="2998470" cy="2248853"/>
+            <wp:effectExtent l="0" t="0" r="0" b="0"/>
+            <wp:docPr id="6" name="Picture 6"/>
+            <wp:cNvGraphicFramePr>
+              <a:graphicFrameLocks xmlns:a="http://schemas.openxmlformats.org/drawingml/2006/main" noChangeAspect="1"/>
+            </wp:cNvGraphicFramePr>
+            <a:graphic xmlns:a="http://schemas.openxmlformats.org/drawingml/2006/main">
+              <a:graphicData uri="http://schemas.openxmlformats.org/drawingml/2006/picture">
+                <pic:pic xmlns:pic="http://schemas.openxmlformats.org/drawingml/2006/picture">
+                  <pic:nvPicPr>
+                    <pic:cNvPr id="0" name="Picture 7"/>
+                    <pic:cNvPicPr>
+                      <a:picLocks noChangeAspect="1" noChangeArrowheads="1"/>
+                    </pic:cNvPicPr>
+                  </pic:nvPicPr>
+                  <pic:blipFill>
+                    <a:blip r:embed="rId11">
+                      <a:extLst>
+                        <a:ext uri="{28A0092B-C50C-407E-A947-70E740481C1C}">
+                          <a14:useLocalDpi xmlns:a14="http://schemas.microsoft.com/office/drawing/2010/main" val="0"/>
+                        </a:ext>
+                      </a:extLst>
+                    </a:blip>
+                    <a:srcRect/>
+                    <a:stretch>
+                      <a:fillRect/>
+                    </a:stretch>
+                  </pic:blipFill>
+                  <pic:spPr bwMode="auto">
+                    <a:xfrm>
+                      <a:off x="0" y="0"/>
+                      <a:ext cx="2998470" cy="2248853"/>
+                    </a:xfrm>
+                    <a:prstGeom prst="rect">
+                      <a:avLst/>
+                    </a:prstGeom>
+                    <a:noFill/>
+                    <a:ln>
+                      <a:noFill/>
+                    </a:ln>
+                  </pic:spPr>
+                </pic:pic>
+              </a:graphicData>
+            </a:graphic>
+          </wp:inline>
+        </w:drawing>
+      </w:r>
+    </w:p>
+    <w:p>
+      <w:pPr>
+        <w:jc w:val="center"/>
+        <w:rPr>
+          <w:b/>
+        </w:rPr>
+      </w:pPr>
+      <w:r>
+        <w:rPr>
+          <w:b/>
+        </w:rPr>
+        <w:t xml:space="preserve">Figure </w:t>
+      </w:r>
+      <w:r>
+        <w:rPr>
+          <w:b/>
+        </w:rPr>
+        <w:t>4</w:t>
+      </w:r>
+      <w:r>
+        <w:rPr>
+          <w:b/>
+        </w:rPr>
+        <w:t>: Cost Plot</w:t>
+      </w:r>
+    </w:p>
+    <w:p>
+      <w:r>
+        <w:rPr>
+          <w:noProof/>
+        </w:rPr>
+        <w:drawing>
+          <wp:inline distT="0" distB="0" distL="0" distR="0" wp14:anchorId="4A4771CD" wp14:editId="75AC45BD">
+            <wp:extent cx="2998470" cy="2248853"/>
+            <wp:effectExtent l="0" t="0" r="0" b="0"/>
+            <wp:docPr id="7" name="Picture 7"/>
+            <wp:cNvGraphicFramePr>
+              <a:graphicFrameLocks xmlns:a="http://schemas.openxmlformats.org/drawingml/2006/main" noChangeAspect="1"/>
+            </wp:cNvGraphicFramePr>
+            <a:graphic xmlns:a="http://schemas.openxmlformats.org/drawingml/2006/main">
+              <a:graphicData uri="http://schemas.openxmlformats.org/drawingml/2006/picture">
+                <pic:pic xmlns:pic="http://schemas.openxmlformats.org/drawingml/2006/picture">
+                  <pic:nvPicPr>
+                    <pic:cNvPr id="0" name="Picture 9"/>
+                    <pic:cNvPicPr>
+                      <a:picLocks noChangeAspect="1" noChangeArrowheads="1"/>
+                    </pic:cNvPicPr>
+                  </pic:nvPicPr>
+                  <pic:blipFill>
+                    <a:blip r:embed="rId12">
+                      <a:extLst>
+                        <a:ext uri="{28A0092B-C50C-407E-A947-70E740481C1C}">
+                          <a14:useLocalDpi xmlns:a14="http://schemas.microsoft.com/office/drawing/2010/main" val="0"/>
+                        </a:ext>
+                      </a:extLst>
+                    </a:blip>
+                    <a:srcRect/>
+                    <a:stretch>
+                      <a:fillRect/>
+                    </a:stretch>
+                  </pic:blipFill>
+                  <pic:spPr bwMode="auto">
+                    <a:xfrm>
+                      <a:off x="0" y="0"/>
+                      <a:ext cx="2998470" cy="2248853"/>
+                    </a:xfrm>
+                    <a:prstGeom prst="rect">
+                      <a:avLst/>
+                    </a:prstGeom>
+                    <a:noFill/>
+                    <a:ln>
+                      <a:noFill/>
+                    </a:ln>
+                  </pic:spPr>
+                </pic:pic>
+              </a:graphicData>
+            </a:graphic>
+          </wp:inline>
+        </w:drawing>
+      </w:r>
+    </w:p>
+    <w:p>
+      <w:pPr>
+        <w:jc w:val="center"/>
+        <w:rPr>
+          <w:b/>
+        </w:rPr>
+      </w:pPr>
+      <w:r>
+        <w:rPr>
+          <w:b/>
+        </w:rPr>
+        <w:t xml:space="preserve">Figure </w:t>
+      </w:r>
+      <w:r>
+        <w:rPr>
+          <w:b/>
+        </w:rPr>
+        <w:t>5</w:t>
+      </w:r>
+      <w:r>
+        <w:rPr>
+          <w:b/>
+        </w:rPr>
+        <w:t>: Training vs Dev Accuracy with max dev accuracy</w:t>
       </w:r>
       <w:bookmarkStart w:id="0" w:name="_GoBack"/>
       <w:bookmarkEnd w:id="0"/>
       <w:r>
+        <w:rPr>
+          <w:b/>
+        </w:rPr>
+        <w:t xml:space="preserve"> at around </w:t>
+      </w:r>
+      <w:r>
+        <w:rPr>
+          <w:b/>
+        </w:rPr>
+        <w:t>31</w:t>
+      </w:r>
+      <w:r>
+        <w:rPr>
+          <w:b/>
+        </w:rPr>
+        <w:t>00 epochs</w:t>
+      </w:r>
+    </w:p>
+    <w:p>
+      <w:pPr>
+        <w:pStyle w:val="Heading1"/>
+        <w:rPr>
+          <w:b/>
+          <w:sz w:val="24"/>
+          <w:szCs w:val="24"/>
+        </w:rPr>
+      </w:pPr>
+      <w:r>
+        <w:rPr>
+          <w:b/>
+          <w:sz w:val="24"/>
+          <w:szCs w:val="24"/>
+        </w:rPr>
+        <w:t>Next Steps</w:t>
+      </w:r>
+    </w:p>
+    <w:p>
+      <w:r>
+        <w:t xml:space="preserve">Our next steps are </w:t>
+      </w:r>
+      <w:proofErr w:type="gramStart"/>
+      <w:r>
+        <w:t>2 fold</w:t>
+      </w:r>
+      <w:proofErr w:type="gramEnd"/>
+      <w:r>
+        <w:t>:</w:t>
+      </w:r>
+    </w:p>
+    <w:p>
+      <w:pPr>
+        <w:pStyle w:val="ListParagraph"/>
+        <w:numPr>
+          <w:ilvl w:val="0"/>
+          <w:numId w:val="16"/>
+        </w:numPr>
+      </w:pPr>
+      <w:r>
+        <w:t>Increase the data set</w:t>
+      </w:r>
+    </w:p>
+    <w:p>
+      <w:pPr>
+        <w:pStyle w:val="ListParagraph"/>
+        <w:numPr>
+          <w:ilvl w:val="0"/>
+          <w:numId w:val="16"/>
+        </w:numPr>
+      </w:pPr>
+      <w:r>
+        <w:t xml:space="preserve">Extend the current architecture to use </w:t>
+      </w:r>
+      <w:proofErr w:type="gramStart"/>
+      <w:r>
+        <w:t>a</w:t>
+      </w:r>
+      <w:proofErr w:type="gramEnd"/>
+      <w:r>
+        <w:t xml:space="preserve"> RNN with the goal of achieving more accuracy on the dev set</w:t>
+      </w:r>
+    </w:p>
+    <w:p/>
+    <w:p>
+      <w:pPr>
+        <w:rPr>
+          <w:b/>
+          <w:sz w:val="24"/>
+          <w:szCs w:val="24"/>
+        </w:rPr>
+      </w:pPr>
+      <w:r>
+        <w:rPr>
+          <w:b/>
+          <w:sz w:val="24"/>
+          <w:szCs w:val="24"/>
+        </w:rPr>
+        <w:t>6</w:t>
+      </w:r>
+      <w:r>
+        <w:rPr>
+          <w:b/>
+          <w:sz w:val="24"/>
+          <w:szCs w:val="24"/>
+        </w:rPr>
+        <w:t xml:space="preserve">. </w:t>
+      </w:r>
+      <w:r>
+        <w:rPr>
+          <w:b/>
+          <w:sz w:val="24"/>
+          <w:szCs w:val="24"/>
+        </w:rPr>
         <w:t>References</w:t>
       </w:r>
     </w:p>
@@ -1531,6 +2058,7 @@
     <w:p/>
     <w:p>
       <w:r>
+        <w:lastRenderedPageBreak/>
         <w:t xml:space="preserve">[3] Muhammad J Amjad, </w:t>
       </w:r>
       <w:proofErr w:type="spellStart"/>
@@ -1624,12 +2152,12 @@
       </w:r>
     </w:p>
     <w:sectPr>
-      <w:headerReference w:type="even" r:id="rId11"/>
-      <w:headerReference w:type="default" r:id="rId12"/>
-      <w:footerReference w:type="even" r:id="rId13"/>
-      <w:footerReference w:type="default" r:id="rId14"/>
-      <w:headerReference w:type="first" r:id="rId15"/>
-      <w:footerReference w:type="first" r:id="rId16"/>
+      <w:headerReference w:type="even" r:id="rId13"/>
+      <w:headerReference w:type="default" r:id="rId14"/>
+      <w:footerReference w:type="even" r:id="rId15"/>
+      <w:footerReference w:type="default" r:id="rId16"/>
+      <w:headerReference w:type="first" r:id="rId17"/>
+      <w:footerReference w:type="first" r:id="rId18"/>
       <w:pgSz w:w="12240" w:h="15840"/>
       <w:pgMar w:top="1440" w:right="902" w:bottom="1627" w:left="1440" w:header="432" w:footer="1080" w:gutter="0"/>
       <w:pgNumType w:start="1"/>
@@ -2043,6 +2571,95 @@
       </w:pPr>
     </w:lvl>
   </w:abstractNum>
+  <w:abstractNum w:abstractNumId="3" w15:restartNumberingAfterBreak="0">
+    <w:nsid w:val="2A8F676F"/>
+    <w:multiLevelType w:val="hybridMultilevel"/>
+    <w:tmpl w:val="94C83164"/>
+    <w:lvl w:ilvl="0" w:tplc="0409000F">
+      <w:start w:val="1"/>
+      <w:numFmt w:val="decimal"/>
+      <w:lvlText w:val="%1."/>
+      <w:lvlJc w:val="left"/>
+      <w:pPr>
+        <w:ind w:left="720" w:hanging="360"/>
+      </w:pPr>
+      <w:rPr>
+        <w:rFonts w:hint="default"/>
+      </w:rPr>
+    </w:lvl>
+    <w:lvl w:ilvl="1" w:tplc="04090019" w:tentative="1">
+      <w:start w:val="1"/>
+      <w:numFmt w:val="lowerLetter"/>
+      <w:lvlText w:val="%2."/>
+      <w:lvlJc w:val="left"/>
+      <w:pPr>
+        <w:ind w:left="1440" w:hanging="360"/>
+      </w:pPr>
+    </w:lvl>
+    <w:lvl w:ilvl="2" w:tplc="0409001B" w:tentative="1">
+      <w:start w:val="1"/>
+      <w:numFmt w:val="lowerRoman"/>
+      <w:lvlText w:val="%3."/>
+      <w:lvlJc w:val="right"/>
+      <w:pPr>
+        <w:ind w:left="2160" w:hanging="180"/>
+      </w:pPr>
+    </w:lvl>
+    <w:lvl w:ilvl="3" w:tplc="0409000F" w:tentative="1">
+      <w:start w:val="1"/>
+      <w:numFmt w:val="decimal"/>
+      <w:lvlText w:val="%4."/>
+      <w:lvlJc w:val="left"/>
+      <w:pPr>
+        <w:ind w:left="2880" w:hanging="360"/>
+      </w:pPr>
+    </w:lvl>
+    <w:lvl w:ilvl="4" w:tplc="04090019" w:tentative="1">
+      <w:start w:val="1"/>
+      <w:numFmt w:val="lowerLetter"/>
+      <w:lvlText w:val="%5."/>
+      <w:lvlJc w:val="left"/>
+      <w:pPr>
+        <w:ind w:left="3600" w:hanging="360"/>
+      </w:pPr>
+    </w:lvl>
+    <w:lvl w:ilvl="5" w:tplc="0409001B" w:tentative="1">
+      <w:start w:val="1"/>
+      <w:numFmt w:val="lowerRoman"/>
+      <w:lvlText w:val="%6."/>
+      <w:lvlJc w:val="right"/>
+      <w:pPr>
+        <w:ind w:left="4320" w:hanging="180"/>
+      </w:pPr>
+    </w:lvl>
+    <w:lvl w:ilvl="6" w:tplc="0409000F" w:tentative="1">
+      <w:start w:val="1"/>
+      <w:numFmt w:val="decimal"/>
+      <w:lvlText w:val="%7."/>
+      <w:lvlJc w:val="left"/>
+      <w:pPr>
+        <w:ind w:left="5040" w:hanging="360"/>
+      </w:pPr>
+    </w:lvl>
+    <w:lvl w:ilvl="7" w:tplc="04090019" w:tentative="1">
+      <w:start w:val="1"/>
+      <w:numFmt w:val="lowerLetter"/>
+      <w:lvlText w:val="%8."/>
+      <w:lvlJc w:val="left"/>
+      <w:pPr>
+        <w:ind w:left="5760" w:hanging="360"/>
+      </w:pPr>
+    </w:lvl>
+    <w:lvl w:ilvl="8" w:tplc="0409001B" w:tentative="1">
+      <w:start w:val="1"/>
+      <w:numFmt w:val="lowerRoman"/>
+      <w:lvlText w:val="%9."/>
+      <w:lvlJc w:val="right"/>
+      <w:pPr>
+        <w:ind w:left="6480" w:hanging="180"/>
+      </w:pPr>
+    </w:lvl>
+  </w:abstractNum>
   <w:num w:numId="1">
     <w:abstractNumId w:val="0"/>
   </w:num>
@@ -2087,6 +2704,9 @@
   </w:num>
   <w:num w:numId="15">
     <w:abstractNumId w:val="1"/>
+  </w:num>
+  <w:num w:numId="16">
+    <w:abstractNumId w:val="3"/>
   </w:num>
 </w:numbering>
 </file>
@@ -3187,6 +3807,17 @@
       <w:lang w:bidi="he-IL"/>
     </w:rPr>
   </w:style>
+  <w:style w:type="paragraph" w:styleId="ListParagraph">
+    <w:name w:val="List Paragraph"/>
+    <w:basedOn w:val="Normal"/>
+    <w:uiPriority w:val="72"/>
+    <w:qFormat/>
+    <w:rsid w:val="000456BC"/>
+    <w:pPr>
+      <w:ind w:left="720"/>
+      <w:contextualSpacing/>
+    </w:pPr>
+  </w:style>
 </w:styles>
 </file>
 
@@ -3490,7 +4121,7 @@
 </file>
 
 <file path=customXml/itemProps1.xml><?xml version="1.0" encoding="utf-8"?>
-<ds:datastoreItem xmlns:ds="http://schemas.openxmlformats.org/officeDocument/2006/customXml" ds:itemID="{4E4C97C0-964A-4410-AB17-36F772941D0F}">
+<ds:datastoreItem xmlns:ds="http://schemas.openxmlformats.org/officeDocument/2006/customXml" ds:itemID="{3440E68A-DE50-4626-9658-FE61AB1D5C0F}">
   <ds:schemaRefs>
     <ds:schemaRef ds:uri="http://schemas.openxmlformats.org/officeDocument/2006/bibliography"/>
   </ds:schemaRefs>

</xml_diff>

<commit_message>
Added sample links to the buy and sell order book data from API
</commit_message>
<xml_diff>
--- a/docs/Midterm project report.docx
+++ b/docs/Midterm project report.docx
@@ -1282,6 +1282,35 @@
       <w:pPr>
         <w:pStyle w:val="Text"/>
       </w:pPr>
+      <w:r>
+        <w:t xml:space="preserve">Sample raw Sell Order Book data from API - </w:t>
+      </w:r>
+      <w:hyperlink r:id="rId9" w:history="1">
+        <w:r>
+          <w:rPr>
+            <w:rStyle w:val="Hyperlink"/>
+          </w:rPr>
+          <w:t>https://bittrex.com/api/v1.1/public/getorderbook?market=USDT-BTC&amp;type=sell</w:t>
+        </w:r>
+      </w:hyperlink>
+    </w:p>
+    <w:p>
+      <w:pPr>
+        <w:pStyle w:val="Text"/>
+      </w:pPr>
+      <w:r>
+        <w:t xml:space="preserve">Sample raw Buy Order Book data from the API - </w:t>
+      </w:r>
+      <w:r>
+        <w:t>https://bittrex.com/api/v1.1/public/getorderbook?market=USDT-BTC&amp;type=buy</w:t>
+      </w:r>
+      <w:bookmarkStart w:id="0" w:name="_GoBack"/>
+      <w:bookmarkEnd w:id="0"/>
+    </w:p>
+    <w:p>
+      <w:pPr>
+        <w:pStyle w:val="Text"/>
+      </w:pPr>
     </w:p>
     <w:p>
       <w:pPr>
@@ -1489,7 +1518,7 @@
                     </pic:cNvPicPr>
                   </pic:nvPicPr>
                   <pic:blipFill>
-                    <a:blip r:embed="rId9">
+                    <a:blip r:embed="rId10">
                       <a:extLst>
                         <a:ext uri="{28A0092B-C50C-407E-A947-70E740481C1C}">
                           <a14:useLocalDpi xmlns:a14="http://schemas.microsoft.com/office/drawing/2010/main" val="0"/>
@@ -1567,7 +1596,7 @@
                     </pic:cNvPicPr>
                   </pic:nvPicPr>
                   <pic:blipFill>
-                    <a:blip r:embed="rId10">
+                    <a:blip r:embed="rId11">
                       <a:extLst>
                         <a:ext uri="{28A0092B-C50C-407E-A947-70E740481C1C}">
                           <a14:useLocalDpi xmlns:a14="http://schemas.microsoft.com/office/drawing/2010/main" val="0"/>
@@ -1759,87 +1788,6 @@
                 <pic:pic xmlns:pic="http://schemas.openxmlformats.org/drawingml/2006/picture">
                   <pic:nvPicPr>
                     <pic:cNvPr id="0" name="Picture 7"/>
-                    <pic:cNvPicPr>
-                      <a:picLocks noChangeAspect="1" noChangeArrowheads="1"/>
-                    </pic:cNvPicPr>
-                  </pic:nvPicPr>
-                  <pic:blipFill>
-                    <a:blip r:embed="rId11">
-                      <a:extLst>
-                        <a:ext uri="{28A0092B-C50C-407E-A947-70E740481C1C}">
-                          <a14:useLocalDpi xmlns:a14="http://schemas.microsoft.com/office/drawing/2010/main" val="0"/>
-                        </a:ext>
-                      </a:extLst>
-                    </a:blip>
-                    <a:srcRect/>
-                    <a:stretch>
-                      <a:fillRect/>
-                    </a:stretch>
-                  </pic:blipFill>
-                  <pic:spPr bwMode="auto">
-                    <a:xfrm>
-                      <a:off x="0" y="0"/>
-                      <a:ext cx="2998470" cy="2248853"/>
-                    </a:xfrm>
-                    <a:prstGeom prst="rect">
-                      <a:avLst/>
-                    </a:prstGeom>
-                    <a:noFill/>
-                    <a:ln>
-                      <a:noFill/>
-                    </a:ln>
-                  </pic:spPr>
-                </pic:pic>
-              </a:graphicData>
-            </a:graphic>
-          </wp:inline>
-        </w:drawing>
-      </w:r>
-    </w:p>
-    <w:p>
-      <w:pPr>
-        <w:jc w:val="center"/>
-        <w:rPr>
-          <w:b/>
-        </w:rPr>
-      </w:pPr>
-      <w:r>
-        <w:rPr>
-          <w:b/>
-        </w:rPr>
-        <w:t xml:space="preserve">Figure </w:t>
-      </w:r>
-      <w:r>
-        <w:rPr>
-          <w:b/>
-        </w:rPr>
-        <w:t>4</w:t>
-      </w:r>
-      <w:r>
-        <w:rPr>
-          <w:b/>
-        </w:rPr>
-        <w:t>: Cost Plot</w:t>
-      </w:r>
-    </w:p>
-    <w:p>
-      <w:r>
-        <w:rPr>
-          <w:noProof/>
-        </w:rPr>
-        <w:drawing>
-          <wp:inline distT="0" distB="0" distL="0" distR="0" wp14:anchorId="4A4771CD" wp14:editId="75AC45BD">
-            <wp:extent cx="2998470" cy="2248853"/>
-            <wp:effectExtent l="0" t="0" r="0" b="0"/>
-            <wp:docPr id="7" name="Picture 7"/>
-            <wp:cNvGraphicFramePr>
-              <a:graphicFrameLocks xmlns:a="http://schemas.openxmlformats.org/drawingml/2006/main" noChangeAspect="1"/>
-            </wp:cNvGraphicFramePr>
-            <a:graphic xmlns:a="http://schemas.openxmlformats.org/drawingml/2006/main">
-              <a:graphicData uri="http://schemas.openxmlformats.org/drawingml/2006/picture">
-                <pic:pic xmlns:pic="http://schemas.openxmlformats.org/drawingml/2006/picture">
-                  <pic:nvPicPr>
-                    <pic:cNvPr id="0" name="Picture 9"/>
                     <pic:cNvPicPr>
                       <a:picLocks noChangeAspect="1" noChangeArrowheads="1"/>
                     </pic:cNvPicPr>
@@ -1894,21 +1842,94 @@
         <w:rPr>
           <w:b/>
         </w:rPr>
+        <w:t>4</w:t>
+      </w:r>
+      <w:r>
+        <w:rPr>
+          <w:b/>
+        </w:rPr>
+        <w:t>: Cost Plot</w:t>
+      </w:r>
+    </w:p>
+    <w:p>
+      <w:r>
+        <w:rPr>
+          <w:noProof/>
+        </w:rPr>
+        <w:drawing>
+          <wp:inline distT="0" distB="0" distL="0" distR="0" wp14:anchorId="4A4771CD" wp14:editId="75AC45BD">
+            <wp:extent cx="2998470" cy="2248853"/>
+            <wp:effectExtent l="0" t="0" r="0" b="0"/>
+            <wp:docPr id="7" name="Picture 7"/>
+            <wp:cNvGraphicFramePr>
+              <a:graphicFrameLocks xmlns:a="http://schemas.openxmlformats.org/drawingml/2006/main" noChangeAspect="1"/>
+            </wp:cNvGraphicFramePr>
+            <a:graphic xmlns:a="http://schemas.openxmlformats.org/drawingml/2006/main">
+              <a:graphicData uri="http://schemas.openxmlformats.org/drawingml/2006/picture">
+                <pic:pic xmlns:pic="http://schemas.openxmlformats.org/drawingml/2006/picture">
+                  <pic:nvPicPr>
+                    <pic:cNvPr id="0" name="Picture 9"/>
+                    <pic:cNvPicPr>
+                      <a:picLocks noChangeAspect="1" noChangeArrowheads="1"/>
+                    </pic:cNvPicPr>
+                  </pic:nvPicPr>
+                  <pic:blipFill>
+                    <a:blip r:embed="rId13">
+                      <a:extLst>
+                        <a:ext uri="{28A0092B-C50C-407E-A947-70E740481C1C}">
+                          <a14:useLocalDpi xmlns:a14="http://schemas.microsoft.com/office/drawing/2010/main" val="0"/>
+                        </a:ext>
+                      </a:extLst>
+                    </a:blip>
+                    <a:srcRect/>
+                    <a:stretch>
+                      <a:fillRect/>
+                    </a:stretch>
+                  </pic:blipFill>
+                  <pic:spPr bwMode="auto">
+                    <a:xfrm>
+                      <a:off x="0" y="0"/>
+                      <a:ext cx="2998470" cy="2248853"/>
+                    </a:xfrm>
+                    <a:prstGeom prst="rect">
+                      <a:avLst/>
+                    </a:prstGeom>
+                    <a:noFill/>
+                    <a:ln>
+                      <a:noFill/>
+                    </a:ln>
+                  </pic:spPr>
+                </pic:pic>
+              </a:graphicData>
+            </a:graphic>
+          </wp:inline>
+        </w:drawing>
+      </w:r>
+    </w:p>
+    <w:p>
+      <w:pPr>
+        <w:jc w:val="center"/>
+        <w:rPr>
+          <w:b/>
+        </w:rPr>
+      </w:pPr>
+      <w:r>
+        <w:rPr>
+          <w:b/>
+        </w:rPr>
+        <w:t xml:space="preserve">Figure </w:t>
+      </w:r>
+      <w:r>
+        <w:rPr>
+          <w:b/>
+        </w:rPr>
         <w:t>5</w:t>
       </w:r>
       <w:r>
         <w:rPr>
           <w:b/>
         </w:rPr>
-        <w:t>: Training vs Dev Accuracy with max dev accuracy</w:t>
-      </w:r>
-      <w:bookmarkStart w:id="0" w:name="_GoBack"/>
-      <w:bookmarkEnd w:id="0"/>
-      <w:r>
-        <w:rPr>
-          <w:b/>
-        </w:rPr>
-        <w:t xml:space="preserve"> at around </w:t>
+        <w:t xml:space="preserve">: Training vs Dev Accuracy with max dev accuracy at around </w:t>
       </w:r>
       <w:r>
         <w:rPr>
@@ -2152,12 +2173,12 @@
       </w:r>
     </w:p>
     <w:sectPr>
-      <w:headerReference w:type="even" r:id="rId13"/>
-      <w:headerReference w:type="default" r:id="rId14"/>
-      <w:footerReference w:type="even" r:id="rId15"/>
-      <w:footerReference w:type="default" r:id="rId16"/>
-      <w:headerReference w:type="first" r:id="rId17"/>
-      <w:footerReference w:type="first" r:id="rId18"/>
+      <w:headerReference w:type="even" r:id="rId14"/>
+      <w:headerReference w:type="default" r:id="rId15"/>
+      <w:footerReference w:type="even" r:id="rId16"/>
+      <w:footerReference w:type="default" r:id="rId17"/>
+      <w:headerReference w:type="first" r:id="rId18"/>
+      <w:footerReference w:type="first" r:id="rId19"/>
       <w:pgSz w:w="12240" w:h="15840"/>
       <w:pgMar w:top="1440" w:right="902" w:bottom="1627" w:left="1440" w:header="432" w:footer="1080" w:gutter="0"/>
       <w:pgNumType w:start="1"/>
@@ -3818,6 +3839,18 @@
       <w:contextualSpacing/>
     </w:pPr>
   </w:style>
+  <w:style w:type="character" w:styleId="UnresolvedMention">
+    <w:name w:val="Unresolved Mention"/>
+    <w:basedOn w:val="DefaultParagraphFont"/>
+    <w:uiPriority w:val="99"/>
+    <w:semiHidden/>
+    <w:unhideWhenUsed/>
+    <w:rsid w:val="00495757"/>
+    <w:rPr>
+      <w:color w:val="605E5C"/>
+      <w:shd w:val="clear" w:color="auto" w:fill="E1DFDD"/>
+    </w:rPr>
+  </w:style>
 </w:styles>
 </file>
 
@@ -4121,7 +4154,7 @@
 </file>
 
 <file path=customXml/itemProps1.xml><?xml version="1.0" encoding="utf-8"?>
-<ds:datastoreItem xmlns:ds="http://schemas.openxmlformats.org/officeDocument/2006/customXml" ds:itemID="{3440E68A-DE50-4626-9658-FE61AB1D5C0F}">
+<ds:datastoreItem xmlns:ds="http://schemas.openxmlformats.org/officeDocument/2006/customXml" ds:itemID="{7D76353F-DBDE-4C5D-B220-C4E776C47051}">
   <ds:schemaRefs>
     <ds:schemaRef ds:uri="http://schemas.openxmlformats.org/officeDocument/2006/bibliography"/>
   </ds:schemaRefs>

</xml_diff>